<commit_message>
Updated final project week 11
I added a drop down menu in the navbar and a footer. I also made a few connections to different parts of the website from the landing page
</commit_message>
<xml_diff>
--- a/resources/FinalProjectDocument.docx
+++ b/resources/FinalProjectDocument.docx
@@ -5,47 +5,55 @@
     <w:p>
       <w:pPr>
         <w:rPr>
-          <w:lang w:val="en-US"/>
-        </w:rPr>
-      </w:pPr>
-      <w:r>
-        <w:rPr>
+          <w:rFonts w:asciiTheme="majorHAnsi" w:eastAsia="HP Simplified Jpan Light" w:hAnsiTheme="majorHAnsi" w:cstheme="majorHAnsi"/>
+          <w:lang w:val="en-US"/>
+        </w:rPr>
+      </w:pPr>
+      <w:r>
+        <w:rPr>
+          <w:rFonts w:asciiTheme="majorHAnsi" w:eastAsia="HP Simplified Jpan Light" w:hAnsiTheme="majorHAnsi" w:cstheme="majorHAnsi"/>
           <w:lang w:val="en-US"/>
         </w:rPr>
         <w:t xml:space="preserve">My project is about </w:t>
       </w:r>
       <w:r>
         <w:rPr>
+          <w:rFonts w:asciiTheme="majorHAnsi" w:eastAsia="HP Simplified Jpan Light" w:hAnsiTheme="majorHAnsi" w:cstheme="majorHAnsi"/>
           <w:lang w:val="en-US"/>
         </w:rPr>
         <w:t>the W</w:t>
       </w:r>
       <w:r>
         <w:rPr>
+          <w:rFonts w:asciiTheme="majorHAnsi" w:eastAsia="HP Simplified Jpan Light" w:hAnsiTheme="majorHAnsi" w:cstheme="majorHAnsi"/>
           <w:lang w:val="en-US"/>
         </w:rPr>
         <w:t xml:space="preserve">orld </w:t>
       </w:r>
       <w:r>
         <w:rPr>
+          <w:rFonts w:asciiTheme="majorHAnsi" w:eastAsia="HP Simplified Jpan Light" w:hAnsiTheme="majorHAnsi" w:cstheme="majorHAnsi"/>
           <w:lang w:val="en-US"/>
         </w:rPr>
         <w:t>H</w:t>
       </w:r>
       <w:r>
         <w:rPr>
+          <w:rFonts w:asciiTheme="majorHAnsi" w:eastAsia="HP Simplified Jpan Light" w:hAnsiTheme="majorHAnsi" w:cstheme="majorHAnsi"/>
           <w:lang w:val="en-US"/>
         </w:rPr>
         <w:t>appiness</w:t>
       </w:r>
       <w:r>
         <w:rPr>
+          <w:rFonts w:asciiTheme="majorHAnsi" w:eastAsia="HP Simplified Jpan Light" w:hAnsiTheme="majorHAnsi" w:cstheme="majorHAnsi"/>
           <w:lang w:val="en-US"/>
         </w:rPr>
         <w:t xml:space="preserve"> Report, focusing on the five Northern countries of Europe</w:t>
       </w:r>
       <w:r>
         <w:rPr>
+          <w:rFonts w:asciiTheme="majorHAnsi" w:eastAsia="HP Simplified Jpan Light" w:hAnsiTheme="majorHAnsi" w:cstheme="majorHAnsi"/>
           <w:lang w:val="en-US"/>
         </w:rPr>
         <w:t xml:space="preserve">. I plan to use data from the world happiness report, see link below. </w:t>
@@ -54,11 +62,13 @@
     <w:p>
       <w:pPr>
         <w:rPr>
-          <w:lang w:val="en-US"/>
-        </w:rPr>
-      </w:pPr>
-      <w:r>
-        <w:rPr>
+          <w:rFonts w:asciiTheme="majorHAnsi" w:eastAsia="HP Simplified Jpan Light" w:hAnsiTheme="majorHAnsi" w:cstheme="majorHAnsi"/>
+          <w:lang w:val="en-US"/>
+        </w:rPr>
+      </w:pPr>
+      <w:r>
+        <w:rPr>
+          <w:rFonts w:asciiTheme="majorHAnsi" w:eastAsia="HP Simplified Jpan Light" w:hAnsiTheme="majorHAnsi" w:cstheme="majorHAnsi"/>
           <w:lang w:val="en-US"/>
         </w:rPr>
         <w:t>Type of data story: Drill down</w:t>
@@ -67,13 +77,15 @@
     <w:p>
       <w:pPr>
         <w:rPr>
-          <w:lang w:val="en-US"/>
-        </w:rPr>
-      </w:pPr>
-      <w:hyperlink r:id="rId4" w:history="1">
+          <w:rFonts w:asciiTheme="majorHAnsi" w:eastAsia="HP Simplified Jpan Light" w:hAnsiTheme="majorHAnsi" w:cstheme="majorHAnsi"/>
+          <w:lang w:val="en-US"/>
+        </w:rPr>
+      </w:pPr>
+      <w:hyperlink r:id="rId5" w:history="1">
         <w:r>
           <w:rPr>
             <w:rStyle w:val="Hyperlnk"/>
+            <w:rFonts w:asciiTheme="majorHAnsi" w:eastAsia="HP Simplified Jpan Light" w:hAnsiTheme="majorHAnsi" w:cstheme="majorHAnsi"/>
             <w:lang w:val="en-US"/>
           </w:rPr>
           <w:t>https://worldhappiness.report/ed/2022/</w:t>
@@ -83,13 +95,15 @@
     <w:p>
       <w:pPr>
         <w:rPr>
-          <w:lang w:val="en-US"/>
-        </w:rPr>
-      </w:pPr>
-      <w:hyperlink r:id="rId5" w:history="1">
+          <w:rFonts w:asciiTheme="majorHAnsi" w:eastAsia="HP Simplified Jpan Light" w:hAnsiTheme="majorHAnsi" w:cstheme="majorHAnsi"/>
+          <w:lang w:val="en-US"/>
+        </w:rPr>
+      </w:pPr>
+      <w:hyperlink r:id="rId6" w:history="1">
         <w:r>
           <w:rPr>
             <w:rStyle w:val="Hyperlnk"/>
+            <w:rFonts w:asciiTheme="majorHAnsi" w:eastAsia="HP Simplified Jpan Light" w:hAnsiTheme="majorHAnsi" w:cstheme="majorHAnsi"/>
             <w:lang w:val="en-US"/>
           </w:rPr>
           <w:t>https://www.gapminder.org/data/</w:t>
@@ -99,6 +113,7 @@
     <w:p>
       <w:pPr>
         <w:rPr>
+          <w:rFonts w:asciiTheme="majorHAnsi" w:eastAsia="HP Simplified Jpan Light" w:hAnsiTheme="majorHAnsi" w:cstheme="majorHAnsi"/>
           <w:lang w:val="en-US"/>
         </w:rPr>
       </w:pPr>
@@ -110,11 +125,11 @@
         <w:tblLook w:val="04A0" w:firstRow="1" w:lastRow="0" w:firstColumn="1" w:lastColumn="0" w:noHBand="0" w:noVBand="1"/>
       </w:tblPr>
       <w:tblGrid>
-        <w:gridCol w:w="776"/>
-        <w:gridCol w:w="1095"/>
-        <w:gridCol w:w="3603"/>
-        <w:gridCol w:w="1791"/>
-        <w:gridCol w:w="1797"/>
+        <w:gridCol w:w="775"/>
+        <w:gridCol w:w="1082"/>
+        <w:gridCol w:w="3612"/>
+        <w:gridCol w:w="1794"/>
+        <w:gridCol w:w="1799"/>
       </w:tblGrid>
       <w:tr>
         <w:tc>
@@ -125,13 +140,14 @@
           <w:p>
             <w:pPr>
               <w:rPr>
+                <w:rFonts w:asciiTheme="majorHAnsi" w:eastAsia="HP Simplified Jpan Light" w:hAnsiTheme="majorHAnsi" w:cstheme="majorHAnsi"/>
                 <w:lang w:val="en-US"/>
               </w:rPr>
             </w:pPr>
             <w:proofErr w:type="spellStart"/>
             <w:r>
               <w:rPr>
-                <w:rFonts w:ascii="Lato" w:hAnsi="Lato"/>
+                <w:rFonts w:asciiTheme="majorHAnsi" w:eastAsia="HP Simplified Jpan Light" w:hAnsiTheme="majorHAnsi" w:cstheme="majorHAnsi"/>
                 <w:color w:val="2D3C45"/>
               </w:rPr>
               <w:t>Week</w:t>
@@ -147,13 +163,14 @@
           <w:p>
             <w:pPr>
               <w:rPr>
+                <w:rFonts w:asciiTheme="majorHAnsi" w:eastAsia="HP Simplified Jpan Light" w:hAnsiTheme="majorHAnsi" w:cstheme="majorHAnsi"/>
                 <w:lang w:val="en-US"/>
               </w:rPr>
             </w:pPr>
             <w:proofErr w:type="spellStart"/>
             <w:r>
               <w:rPr>
-                <w:rFonts w:ascii="Lato" w:hAnsi="Lato"/>
+                <w:rFonts w:asciiTheme="majorHAnsi" w:eastAsia="HP Simplified Jpan Light" w:hAnsiTheme="majorHAnsi" w:cstheme="majorHAnsi"/>
                 <w:color w:val="2D3C45"/>
               </w:rPr>
               <w:t>Concept</w:t>
@@ -169,13 +186,14 @@
           <w:p>
             <w:pPr>
               <w:rPr>
+                <w:rFonts w:asciiTheme="majorHAnsi" w:eastAsia="HP Simplified Jpan Light" w:hAnsiTheme="majorHAnsi" w:cstheme="majorHAnsi"/>
                 <w:lang w:val="en-US"/>
               </w:rPr>
             </w:pPr>
             <w:proofErr w:type="spellStart"/>
             <w:r>
               <w:rPr>
-                <w:rFonts w:ascii="Lato" w:hAnsi="Lato"/>
+                <w:rFonts w:asciiTheme="majorHAnsi" w:eastAsia="HP Simplified Jpan Light" w:hAnsiTheme="majorHAnsi" w:cstheme="majorHAnsi"/>
                 <w:color w:val="2D3C45"/>
               </w:rPr>
               <w:t>How</w:t>
@@ -183,7 +201,7 @@
             <w:proofErr w:type="spellEnd"/>
             <w:r>
               <w:rPr>
-                <w:rFonts w:ascii="Lato" w:hAnsi="Lato"/>
+                <w:rFonts w:asciiTheme="majorHAnsi" w:eastAsia="HP Simplified Jpan Light" w:hAnsiTheme="majorHAnsi" w:cstheme="majorHAnsi"/>
                 <w:color w:val="2D3C45"/>
               </w:rPr>
               <w:t xml:space="preserve"> </w:t>
@@ -191,7 +209,7 @@
             <w:proofErr w:type="spellStart"/>
             <w:r>
               <w:rPr>
-                <w:rFonts w:ascii="Lato" w:hAnsi="Lato"/>
+                <w:rFonts w:asciiTheme="majorHAnsi" w:eastAsia="HP Simplified Jpan Light" w:hAnsiTheme="majorHAnsi" w:cstheme="majorHAnsi"/>
                 <w:color w:val="2D3C45"/>
               </w:rPr>
               <w:t>I've</w:t>
@@ -199,7 +217,7 @@
             <w:proofErr w:type="spellEnd"/>
             <w:r>
               <w:rPr>
-                <w:rFonts w:ascii="Lato" w:hAnsi="Lato"/>
+                <w:rFonts w:asciiTheme="majorHAnsi" w:eastAsia="HP Simplified Jpan Light" w:hAnsiTheme="majorHAnsi" w:cstheme="majorHAnsi"/>
                 <w:color w:val="2D3C45"/>
               </w:rPr>
               <w:t xml:space="preserve"> </w:t>
@@ -207,7 +225,7 @@
             <w:proofErr w:type="spellStart"/>
             <w:r>
               <w:rPr>
-                <w:rFonts w:ascii="Lato" w:hAnsi="Lato"/>
+                <w:rFonts w:asciiTheme="majorHAnsi" w:eastAsia="HP Simplified Jpan Light" w:hAnsiTheme="majorHAnsi" w:cstheme="majorHAnsi"/>
                 <w:color w:val="2D3C45"/>
               </w:rPr>
               <w:t>used</w:t>
@@ -215,7 +233,7 @@
             <w:proofErr w:type="spellEnd"/>
             <w:r>
               <w:rPr>
-                <w:rFonts w:ascii="Lato" w:hAnsi="Lato"/>
+                <w:rFonts w:asciiTheme="majorHAnsi" w:eastAsia="HP Simplified Jpan Light" w:hAnsiTheme="majorHAnsi" w:cstheme="majorHAnsi"/>
                 <w:color w:val="2D3C45"/>
               </w:rPr>
               <w:t xml:space="preserve"> it</w:t>
@@ -230,12 +248,13 @@
           <w:p>
             <w:pPr>
               <w:rPr>
+                <w:rFonts w:asciiTheme="majorHAnsi" w:eastAsia="HP Simplified Jpan Light" w:hAnsiTheme="majorHAnsi" w:cstheme="majorHAnsi"/>
                 <w:lang w:val="en-US"/>
               </w:rPr>
             </w:pPr>
             <w:r>
               <w:rPr>
-                <w:rFonts w:ascii="Lato" w:hAnsi="Lato"/>
+                <w:rFonts w:asciiTheme="majorHAnsi" w:eastAsia="HP Simplified Jpan Light" w:hAnsiTheme="majorHAnsi" w:cstheme="majorHAnsi"/>
                 <w:color w:val="2D3C45"/>
               </w:rPr>
               <w:t xml:space="preserve">Line </w:t>
@@ -243,7 +262,7 @@
             <w:proofErr w:type="spellStart"/>
             <w:r>
               <w:rPr>
-                <w:rFonts w:ascii="Lato" w:hAnsi="Lato"/>
+                <w:rFonts w:asciiTheme="majorHAnsi" w:eastAsia="HP Simplified Jpan Light" w:hAnsiTheme="majorHAnsi" w:cstheme="majorHAnsi"/>
                 <w:color w:val="2D3C45"/>
               </w:rPr>
               <w:t>number</w:t>
@@ -259,13 +278,14 @@
           <w:p>
             <w:pPr>
               <w:rPr>
+                <w:rFonts w:asciiTheme="majorHAnsi" w:eastAsia="HP Simplified Jpan Light" w:hAnsiTheme="majorHAnsi" w:cstheme="majorHAnsi"/>
                 <w:lang w:val="en-US"/>
               </w:rPr>
             </w:pPr>
             <w:proofErr w:type="spellStart"/>
             <w:r>
               <w:rPr>
-                <w:rFonts w:ascii="Lato" w:hAnsi="Lato"/>
+                <w:rFonts w:asciiTheme="majorHAnsi" w:eastAsia="HP Simplified Jpan Light" w:hAnsiTheme="majorHAnsi" w:cstheme="majorHAnsi"/>
                 <w:color w:val="2D3C45"/>
               </w:rPr>
               <w:t>Filename</w:t>
@@ -282,11 +302,13 @@
           <w:p>
             <w:pPr>
               <w:rPr>
+                <w:rFonts w:asciiTheme="majorHAnsi" w:eastAsia="HP Simplified Jpan Light" w:hAnsiTheme="majorHAnsi" w:cstheme="majorHAnsi"/>
                 <w:lang w:val="en-US"/>
               </w:rPr>
             </w:pPr>
             <w:r>
               <w:rPr>
+                <w:rFonts w:asciiTheme="majorHAnsi" w:eastAsia="HP Simplified Jpan Light" w:hAnsiTheme="majorHAnsi" w:cstheme="majorHAnsi"/>
                 <w:lang w:val="en-US"/>
               </w:rPr>
               <w:t>2</w:t>
@@ -300,11 +322,13 @@
           <w:p>
             <w:pPr>
               <w:rPr>
+                <w:rFonts w:asciiTheme="majorHAnsi" w:eastAsia="HP Simplified Jpan Light" w:hAnsiTheme="majorHAnsi" w:cstheme="majorHAnsi"/>
                 <w:lang w:val="en-US"/>
               </w:rPr>
             </w:pPr>
             <w:r>
               <w:rPr>
+                <w:rFonts w:asciiTheme="majorHAnsi" w:eastAsia="HP Simplified Jpan Light" w:hAnsiTheme="majorHAnsi" w:cstheme="majorHAnsi"/>
                 <w:lang w:val="en-US"/>
               </w:rPr>
               <w:t xml:space="preserve">&lt;div&gt; </w:t>
@@ -318,11 +342,13 @@
           <w:p>
             <w:pPr>
               <w:rPr>
+                <w:rFonts w:asciiTheme="majorHAnsi" w:eastAsia="HP Simplified Jpan Light" w:hAnsiTheme="majorHAnsi" w:cstheme="majorHAnsi"/>
                 <w:lang w:val="en-US"/>
               </w:rPr>
             </w:pPr>
             <w:r>
               <w:rPr>
+                <w:rFonts w:asciiTheme="majorHAnsi" w:eastAsia="HP Simplified Jpan Light" w:hAnsiTheme="majorHAnsi" w:cstheme="majorHAnsi"/>
                 <w:lang w:val="en-US"/>
               </w:rPr>
               <w:t>I’m using it to display my charts in different sections in my homepage</w:t>
@@ -336,6 +362,7 @@
           <w:p>
             <w:pPr>
               <w:rPr>
+                <w:rFonts w:asciiTheme="majorHAnsi" w:eastAsia="HP Simplified Jpan Light" w:hAnsiTheme="majorHAnsi" w:cstheme="majorHAnsi"/>
                 <w:lang w:val="en-US"/>
               </w:rPr>
             </w:pPr>
@@ -348,11 +375,13 @@
           <w:p>
             <w:pPr>
               <w:rPr>
+                <w:rFonts w:asciiTheme="majorHAnsi" w:eastAsia="HP Simplified Jpan Light" w:hAnsiTheme="majorHAnsi" w:cstheme="majorHAnsi"/>
                 <w:lang w:val="en-US"/>
               </w:rPr>
             </w:pPr>
             <w:r>
               <w:rPr>
+                <w:rFonts w:asciiTheme="majorHAnsi" w:eastAsia="HP Simplified Jpan Light" w:hAnsiTheme="majorHAnsi" w:cstheme="majorHAnsi"/>
                 <w:lang w:val="en-US"/>
               </w:rPr>
               <w:t>Index.html</w:t>
@@ -368,11 +397,13 @@
           <w:p>
             <w:pPr>
               <w:rPr>
+                <w:rFonts w:asciiTheme="majorHAnsi" w:eastAsia="HP Simplified Jpan Light" w:hAnsiTheme="majorHAnsi" w:cstheme="majorHAnsi"/>
                 <w:lang w:val="en-US"/>
               </w:rPr>
             </w:pPr>
             <w:r>
               <w:rPr>
+                <w:rFonts w:asciiTheme="majorHAnsi" w:eastAsia="HP Simplified Jpan Light" w:hAnsiTheme="majorHAnsi" w:cstheme="majorHAnsi"/>
                 <w:lang w:val="en-US"/>
               </w:rPr>
               <w:t>3</w:t>
@@ -386,11 +417,13 @@
           <w:p>
             <w:pPr>
               <w:rPr>
+                <w:rFonts w:asciiTheme="majorHAnsi" w:eastAsia="HP Simplified Jpan Light" w:hAnsiTheme="majorHAnsi" w:cstheme="majorHAnsi"/>
                 <w:lang w:val="en-US"/>
               </w:rPr>
             </w:pPr>
             <w:r>
               <w:rPr>
+                <w:rFonts w:asciiTheme="majorHAnsi" w:eastAsia="HP Simplified Jpan Light" w:hAnsiTheme="majorHAnsi" w:cstheme="majorHAnsi"/>
                 <w:lang w:val="en-US"/>
               </w:rPr>
               <w:t xml:space="preserve">Const </w:t>
@@ -404,29 +437,34 @@
           <w:p>
             <w:pPr>
               <w:rPr>
+                <w:rFonts w:asciiTheme="majorHAnsi" w:eastAsia="HP Simplified Jpan Light" w:hAnsiTheme="majorHAnsi" w:cstheme="majorHAnsi"/>
                 <w:lang w:val="en-US"/>
               </w:rPr>
             </w:pPr>
             <w:r>
               <w:rPr>
+                <w:rFonts w:asciiTheme="majorHAnsi" w:eastAsia="HP Simplified Jpan Light" w:hAnsiTheme="majorHAnsi" w:cstheme="majorHAnsi"/>
                 <w:lang w:val="en-US"/>
               </w:rPr>
               <w:t>I use it to declare variables for my charts</w:t>
             </w:r>
             <w:r>
               <w:rPr>
+                <w:rFonts w:asciiTheme="majorHAnsi" w:eastAsia="HP Simplified Jpan Light" w:hAnsiTheme="majorHAnsi" w:cstheme="majorHAnsi"/>
                 <w:lang w:val="en-US"/>
               </w:rPr>
               <w:t xml:space="preserve"> (labels and data) that</w:t>
             </w:r>
             <w:r>
               <w:rPr>
+                <w:rFonts w:asciiTheme="majorHAnsi" w:eastAsia="HP Simplified Jpan Light" w:hAnsiTheme="majorHAnsi" w:cstheme="majorHAnsi"/>
                 <w:lang w:val="en-US"/>
               </w:rPr>
               <w:t xml:space="preserve"> are constant</w:t>
             </w:r>
             <w:r>
               <w:rPr>
+                <w:rFonts w:asciiTheme="majorHAnsi" w:eastAsia="HP Simplified Jpan Light" w:hAnsiTheme="majorHAnsi" w:cstheme="majorHAnsi"/>
                 <w:lang w:val="en-US"/>
               </w:rPr>
               <w:t xml:space="preserve"> and is not going to change</w:t>
@@ -440,6 +478,7 @@
           <w:p>
             <w:pPr>
               <w:rPr>
+                <w:rFonts w:asciiTheme="majorHAnsi" w:eastAsia="HP Simplified Jpan Light" w:hAnsiTheme="majorHAnsi" w:cstheme="majorHAnsi"/>
                 <w:lang w:val="en-US"/>
               </w:rPr>
             </w:pPr>
@@ -452,11 +491,13 @@
           <w:p>
             <w:pPr>
               <w:rPr>
+                <w:rFonts w:asciiTheme="majorHAnsi" w:eastAsia="HP Simplified Jpan Light" w:hAnsiTheme="majorHAnsi" w:cstheme="majorHAnsi"/>
                 <w:lang w:val="en-US"/>
               </w:rPr>
             </w:pPr>
             <w:r>
               <w:rPr>
+                <w:rFonts w:asciiTheme="majorHAnsi" w:eastAsia="HP Simplified Jpan Light" w:hAnsiTheme="majorHAnsi" w:cstheme="majorHAnsi"/>
                 <w:lang w:val="en-US"/>
               </w:rPr>
               <w:t>main.js</w:t>
@@ -472,11 +513,13 @@
           <w:p>
             <w:pPr>
               <w:rPr>
+                <w:rFonts w:asciiTheme="majorHAnsi" w:eastAsia="HP Simplified Jpan Light" w:hAnsiTheme="majorHAnsi" w:cstheme="majorHAnsi"/>
                 <w:lang w:val="en-US"/>
               </w:rPr>
             </w:pPr>
             <w:r>
               <w:rPr>
+                <w:rFonts w:asciiTheme="majorHAnsi" w:eastAsia="HP Simplified Jpan Light" w:hAnsiTheme="majorHAnsi" w:cstheme="majorHAnsi"/>
                 <w:lang w:val="en-US"/>
               </w:rPr>
               <w:t>4</w:t>
@@ -490,11 +533,13 @@
           <w:p>
             <w:pPr>
               <w:rPr>
+                <w:rFonts w:asciiTheme="majorHAnsi" w:eastAsia="HP Simplified Jpan Light" w:hAnsiTheme="majorHAnsi" w:cstheme="majorHAnsi"/>
                 <w:lang w:val="en-US"/>
               </w:rPr>
             </w:pPr>
             <w:r>
               <w:rPr>
+                <w:rFonts w:asciiTheme="majorHAnsi" w:eastAsia="HP Simplified Jpan Light" w:hAnsiTheme="majorHAnsi" w:cstheme="majorHAnsi"/>
                 <w:lang w:val="en-US"/>
               </w:rPr>
               <w:t>DOM</w:t>
@@ -508,12 +553,14 @@
           <w:p>
             <w:pPr>
               <w:rPr>
+                <w:rFonts w:asciiTheme="majorHAnsi" w:eastAsia="HP Simplified Jpan Light" w:hAnsiTheme="majorHAnsi" w:cstheme="majorHAnsi"/>
                 <w:lang w:val="en-US"/>
               </w:rPr>
             </w:pPr>
             <w:proofErr w:type="spellStart"/>
             <w:r>
               <w:rPr>
+                <w:rFonts w:asciiTheme="majorHAnsi" w:eastAsia="HP Simplified Jpan Light" w:hAnsiTheme="majorHAnsi" w:cstheme="majorHAnsi"/>
                 <w:lang w:val="en-US"/>
               </w:rPr>
               <w:t>Im</w:t>
@@ -521,15 +568,10 @@
             <w:proofErr w:type="spellEnd"/>
             <w:r>
               <w:rPr>
-                <w:lang w:val="en-US"/>
-              </w:rPr>
-              <w:t xml:space="preserve"> using DOM to</w:t>
-            </w:r>
-            <w:r>
-              <w:rPr>
-                <w:lang w:val="en-US"/>
-              </w:rPr>
-              <w:t xml:space="preserve"> get, change, add, or delete HTML elements</w:t>
+                <w:rFonts w:asciiTheme="majorHAnsi" w:eastAsia="HP Simplified Jpan Light" w:hAnsiTheme="majorHAnsi" w:cstheme="majorHAnsi"/>
+                <w:lang w:val="en-US"/>
+              </w:rPr>
+              <w:t xml:space="preserve"> using DOM to get, change, add, or delete HTML elements</w:t>
             </w:r>
           </w:p>
         </w:tc>
@@ -540,6 +582,7 @@
           <w:p>
             <w:pPr>
               <w:rPr>
+                <w:rFonts w:asciiTheme="majorHAnsi" w:eastAsia="HP Simplified Jpan Light" w:hAnsiTheme="majorHAnsi" w:cstheme="majorHAnsi"/>
                 <w:lang w:val="en-US"/>
               </w:rPr>
             </w:pPr>
@@ -552,11 +595,13 @@
           <w:p>
             <w:pPr>
               <w:rPr>
+                <w:rFonts w:asciiTheme="majorHAnsi" w:eastAsia="HP Simplified Jpan Light" w:hAnsiTheme="majorHAnsi" w:cstheme="majorHAnsi"/>
                 <w:lang w:val="en-US"/>
               </w:rPr>
             </w:pPr>
             <w:r>
               <w:rPr>
+                <w:rFonts w:asciiTheme="majorHAnsi" w:eastAsia="HP Simplified Jpan Light" w:hAnsiTheme="majorHAnsi" w:cstheme="majorHAnsi"/>
                 <w:lang w:val="en-US"/>
               </w:rPr>
               <w:t>main.js</w:t>
@@ -572,11 +617,13 @@
           <w:p>
             <w:pPr>
               <w:rPr>
+                <w:rFonts w:asciiTheme="majorHAnsi" w:eastAsia="HP Simplified Jpan Light" w:hAnsiTheme="majorHAnsi" w:cstheme="majorHAnsi"/>
                 <w:lang w:val="en-US"/>
               </w:rPr>
             </w:pPr>
             <w:r>
               <w:rPr>
+                <w:rFonts w:asciiTheme="majorHAnsi" w:eastAsia="HP Simplified Jpan Light" w:hAnsiTheme="majorHAnsi" w:cstheme="majorHAnsi"/>
                 <w:lang w:val="en-US"/>
               </w:rPr>
               <w:t>5</w:t>
@@ -590,11 +637,13 @@
           <w:p>
             <w:pPr>
               <w:rPr>
+                <w:rFonts w:asciiTheme="majorHAnsi" w:eastAsia="HP Simplified Jpan Light" w:hAnsiTheme="majorHAnsi" w:cstheme="majorHAnsi"/>
                 <w:lang w:val="en-US"/>
               </w:rPr>
             </w:pPr>
             <w:r>
               <w:rPr>
+                <w:rFonts w:asciiTheme="majorHAnsi" w:eastAsia="HP Simplified Jpan Light" w:hAnsiTheme="majorHAnsi" w:cstheme="majorHAnsi"/>
                 <w:lang w:val="en-US"/>
               </w:rPr>
               <w:t>Event listeners</w:t>
@@ -608,11 +657,13 @@
           <w:p>
             <w:pPr>
               <w:rPr>
+                <w:rFonts w:asciiTheme="majorHAnsi" w:eastAsia="HP Simplified Jpan Light" w:hAnsiTheme="majorHAnsi" w:cstheme="majorHAnsi"/>
                 <w:lang w:val="en-US"/>
               </w:rPr>
             </w:pPr>
             <w:r>
               <w:rPr>
+                <w:rFonts w:asciiTheme="majorHAnsi" w:eastAsia="HP Simplified Jpan Light" w:hAnsiTheme="majorHAnsi" w:cstheme="majorHAnsi"/>
                 <w:lang w:val="en-US"/>
               </w:rPr>
               <w:t>Use it to run functions when clicking on a button or slider. I also use it to change the style of the target variable</w:t>
@@ -626,6 +677,7 @@
           <w:p>
             <w:pPr>
               <w:rPr>
+                <w:rFonts w:asciiTheme="majorHAnsi" w:eastAsia="HP Simplified Jpan Light" w:hAnsiTheme="majorHAnsi" w:cstheme="majorHAnsi"/>
                 <w:lang w:val="en-US"/>
               </w:rPr>
             </w:pPr>
@@ -638,11 +690,13 @@
           <w:p>
             <w:pPr>
               <w:rPr>
+                <w:rFonts w:asciiTheme="majorHAnsi" w:eastAsia="HP Simplified Jpan Light" w:hAnsiTheme="majorHAnsi" w:cstheme="majorHAnsi"/>
                 <w:lang w:val="en-US"/>
               </w:rPr>
             </w:pPr>
             <w:r>
               <w:rPr>
+                <w:rFonts w:asciiTheme="majorHAnsi" w:eastAsia="HP Simplified Jpan Light" w:hAnsiTheme="majorHAnsi" w:cstheme="majorHAnsi"/>
                 <w:lang w:val="en-US"/>
               </w:rPr>
               <w:t>main.js</w:t>
@@ -658,11 +712,13 @@
           <w:p>
             <w:pPr>
               <w:rPr>
+                <w:rFonts w:asciiTheme="majorHAnsi" w:eastAsia="HP Simplified Jpan Light" w:hAnsiTheme="majorHAnsi" w:cstheme="majorHAnsi"/>
                 <w:lang w:val="en-US"/>
               </w:rPr>
             </w:pPr>
             <w:r>
               <w:rPr>
+                <w:rFonts w:asciiTheme="majorHAnsi" w:eastAsia="HP Simplified Jpan Light" w:hAnsiTheme="majorHAnsi" w:cstheme="majorHAnsi"/>
                 <w:lang w:val="en-US"/>
               </w:rPr>
               <w:t>6</w:t>
@@ -676,11 +732,13 @@
           <w:p>
             <w:pPr>
               <w:rPr>
+                <w:rFonts w:asciiTheme="majorHAnsi" w:eastAsia="HP Simplified Jpan Light" w:hAnsiTheme="majorHAnsi" w:cstheme="majorHAnsi"/>
                 <w:lang w:val="en-US"/>
               </w:rPr>
             </w:pPr>
             <w:r>
               <w:rPr>
+                <w:rFonts w:asciiTheme="majorHAnsi" w:eastAsia="HP Simplified Jpan Light" w:hAnsiTheme="majorHAnsi" w:cstheme="majorHAnsi"/>
                 <w:lang w:val="en-US"/>
               </w:rPr>
               <w:t>Arrays</w:t>
@@ -694,11 +752,13 @@
           <w:p>
             <w:pPr>
               <w:rPr>
+                <w:rFonts w:asciiTheme="majorHAnsi" w:eastAsia="HP Simplified Jpan Light" w:hAnsiTheme="majorHAnsi" w:cstheme="majorHAnsi"/>
                 <w:lang w:val="en-US"/>
               </w:rPr>
             </w:pPr>
             <w:r>
               <w:rPr>
+                <w:rFonts w:asciiTheme="majorHAnsi" w:eastAsia="HP Simplified Jpan Light" w:hAnsiTheme="majorHAnsi" w:cstheme="majorHAnsi"/>
                 <w:lang w:val="en-US"/>
               </w:rPr>
               <w:t xml:space="preserve">Use them when declaring variables such as data and labels </w:t>
@@ -712,6 +772,7 @@
           <w:p>
             <w:pPr>
               <w:rPr>
+                <w:rFonts w:asciiTheme="majorHAnsi" w:eastAsia="HP Simplified Jpan Light" w:hAnsiTheme="majorHAnsi" w:cstheme="majorHAnsi"/>
                 <w:lang w:val="en-US"/>
               </w:rPr>
             </w:pPr>
@@ -724,11 +785,13 @@
           <w:p>
             <w:pPr>
               <w:rPr>
+                <w:rFonts w:asciiTheme="majorHAnsi" w:eastAsia="HP Simplified Jpan Light" w:hAnsiTheme="majorHAnsi" w:cstheme="majorHAnsi"/>
                 <w:lang w:val="en-US"/>
               </w:rPr>
             </w:pPr>
             <w:r>
               <w:rPr>
+                <w:rFonts w:asciiTheme="majorHAnsi" w:eastAsia="HP Simplified Jpan Light" w:hAnsiTheme="majorHAnsi" w:cstheme="majorHAnsi"/>
                 <w:lang w:val="en-US"/>
               </w:rPr>
               <w:t>main.js</w:t>
@@ -744,11 +807,13 @@
           <w:p>
             <w:pPr>
               <w:rPr>
+                <w:rFonts w:asciiTheme="majorHAnsi" w:eastAsia="HP Simplified Jpan Light" w:hAnsiTheme="majorHAnsi" w:cstheme="majorHAnsi"/>
                 <w:lang w:val="en-US"/>
               </w:rPr>
             </w:pPr>
             <w:r>
               <w:rPr>
+                <w:rFonts w:asciiTheme="majorHAnsi" w:eastAsia="HP Simplified Jpan Light" w:hAnsiTheme="majorHAnsi" w:cstheme="majorHAnsi"/>
                 <w:lang w:val="en-US"/>
               </w:rPr>
               <w:t>7</w:t>
@@ -762,11 +827,13 @@
           <w:p>
             <w:pPr>
               <w:rPr>
+                <w:rFonts w:asciiTheme="majorHAnsi" w:eastAsia="HP Simplified Jpan Light" w:hAnsiTheme="majorHAnsi" w:cstheme="majorHAnsi"/>
                 <w:lang w:val="en-US"/>
               </w:rPr>
             </w:pPr>
             <w:r>
               <w:rPr>
+                <w:rFonts w:asciiTheme="majorHAnsi" w:eastAsia="HP Simplified Jpan Light" w:hAnsiTheme="majorHAnsi" w:cstheme="majorHAnsi"/>
                 <w:lang w:val="en-US"/>
               </w:rPr>
               <w:t>Objects</w:t>
@@ -780,23 +847,20 @@
           <w:p>
             <w:pPr>
               <w:rPr>
+                <w:rFonts w:asciiTheme="majorHAnsi" w:eastAsia="HP Simplified Jpan Light" w:hAnsiTheme="majorHAnsi" w:cstheme="majorHAnsi"/>
                 <w:lang w:val="en-US"/>
               </w:rPr>
             </w:pPr>
             <w:r>
               <w:rPr>
-                <w:lang w:val="en-US"/>
-              </w:rPr>
-              <w:t>I’m using the</w:t>
-            </w:r>
-            <w:r>
-              <w:rPr>
-                <w:lang w:val="en-US"/>
-              </w:rPr>
-              <w:t xml:space="preserve"> </w:t>
-            </w:r>
-            <w:r>
-              <w:rPr>
+                <w:rFonts w:asciiTheme="majorHAnsi" w:eastAsia="HP Simplified Jpan Light" w:hAnsiTheme="majorHAnsi" w:cstheme="majorHAnsi"/>
+                <w:lang w:val="en-US"/>
+              </w:rPr>
+              <w:t xml:space="preserve">I’m using the </w:t>
+            </w:r>
+            <w:r>
+              <w:rPr>
+                <w:rFonts w:asciiTheme="majorHAnsi" w:eastAsia="HP Simplified Jpan Light" w:hAnsiTheme="majorHAnsi" w:cstheme="majorHAnsi"/>
                 <w:b/>
                 <w:bCs/>
                 <w:lang w:val="en-US"/>
@@ -805,33 +869,10 @@
             </w:r>
             <w:r>
               <w:rPr>
-                <w:lang w:val="en-US"/>
-              </w:rPr>
-              <w:t xml:space="preserve">object to customize various aspects of </w:t>
-            </w:r>
-            <w:r>
-              <w:rPr>
-                <w:lang w:val="en-US"/>
-              </w:rPr>
-              <w:t>my</w:t>
-            </w:r>
-            <w:r>
-              <w:rPr>
-                <w:lang w:val="en-US"/>
-              </w:rPr>
-              <w:t xml:space="preserve"> chart</w:t>
-            </w:r>
-            <w:r>
-              <w:rPr>
-                <w:lang w:val="en-US"/>
-              </w:rPr>
-              <w:t>s</w:t>
-            </w:r>
-            <w:r>
-              <w:rPr>
-                <w:lang w:val="en-US"/>
-              </w:rPr>
-              <w:t>, such as the title, legend, axis labels, and more.</w:t>
+                <w:rFonts w:asciiTheme="majorHAnsi" w:eastAsia="HP Simplified Jpan Light" w:hAnsiTheme="majorHAnsi" w:cstheme="majorHAnsi"/>
+                <w:lang w:val="en-US"/>
+              </w:rPr>
+              <w:t>object to customize various aspects of my charts, such as the title, legend, axis labels, and more.</w:t>
             </w:r>
           </w:p>
         </w:tc>
@@ -842,6 +883,7 @@
           <w:p>
             <w:pPr>
               <w:rPr>
+                <w:rFonts w:asciiTheme="majorHAnsi" w:eastAsia="HP Simplified Jpan Light" w:hAnsiTheme="majorHAnsi" w:cstheme="majorHAnsi"/>
                 <w:lang w:val="en-US"/>
               </w:rPr>
             </w:pPr>
@@ -854,11 +896,13 @@
           <w:p>
             <w:pPr>
               <w:rPr>
+                <w:rFonts w:asciiTheme="majorHAnsi" w:eastAsia="HP Simplified Jpan Light" w:hAnsiTheme="majorHAnsi" w:cstheme="majorHAnsi"/>
                 <w:lang w:val="en-US"/>
               </w:rPr>
             </w:pPr>
             <w:r>
               <w:rPr>
+                <w:rFonts w:asciiTheme="majorHAnsi" w:eastAsia="HP Simplified Jpan Light" w:hAnsiTheme="majorHAnsi" w:cstheme="majorHAnsi"/>
                 <w:lang w:val="en-US"/>
               </w:rPr>
               <w:t>main.js</w:t>
@@ -874,11 +918,13 @@
           <w:p>
             <w:pPr>
               <w:rPr>
+                <w:rFonts w:asciiTheme="majorHAnsi" w:eastAsia="HP Simplified Jpan Light" w:hAnsiTheme="majorHAnsi" w:cstheme="majorHAnsi"/>
                 <w:lang w:val="en-US"/>
               </w:rPr>
             </w:pPr>
             <w:r>
               <w:rPr>
+                <w:rFonts w:asciiTheme="majorHAnsi" w:eastAsia="HP Simplified Jpan Light" w:hAnsiTheme="majorHAnsi" w:cstheme="majorHAnsi"/>
                 <w:lang w:val="en-US"/>
               </w:rPr>
               <w:t>8</w:t>
@@ -892,29 +938,34 @@
           <w:p>
             <w:pPr>
               <w:rPr>
+                <w:rFonts w:asciiTheme="majorHAnsi" w:eastAsia="HP Simplified Jpan Light" w:hAnsiTheme="majorHAnsi" w:cstheme="majorHAnsi"/>
                 <w:lang w:val="en-US"/>
               </w:rPr>
             </w:pPr>
             <w:r>
               <w:rPr>
+                <w:rFonts w:asciiTheme="majorHAnsi" w:eastAsia="HP Simplified Jpan Light" w:hAnsiTheme="majorHAnsi" w:cstheme="majorHAnsi"/>
                 <w:lang w:val="en-US"/>
               </w:rPr>
               <w:t xml:space="preserve">Line </w:t>
             </w:r>
             <w:r>
               <w:rPr>
+                <w:rFonts w:asciiTheme="majorHAnsi" w:eastAsia="HP Simplified Jpan Light" w:hAnsiTheme="majorHAnsi" w:cstheme="majorHAnsi"/>
                 <w:lang w:val="en-US"/>
               </w:rPr>
               <w:t>chart (</w:t>
             </w:r>
             <w:r>
               <w:rPr>
+                <w:rFonts w:asciiTheme="majorHAnsi" w:eastAsia="HP Simplified Jpan Light" w:hAnsiTheme="majorHAnsi" w:cstheme="majorHAnsi"/>
                 <w:lang w:val="en-US"/>
               </w:rPr>
               <w:t>charts.js</w:t>
             </w:r>
             <w:r>
               <w:rPr>
+                <w:rFonts w:asciiTheme="majorHAnsi" w:eastAsia="HP Simplified Jpan Light" w:hAnsiTheme="majorHAnsi" w:cstheme="majorHAnsi"/>
                 <w:lang w:val="en-US"/>
               </w:rPr>
               <w:t>)</w:t>
@@ -928,12 +979,14 @@
           <w:p>
             <w:pPr>
               <w:rPr>
+                <w:rFonts w:asciiTheme="majorHAnsi" w:eastAsia="HP Simplified Jpan Light" w:hAnsiTheme="majorHAnsi" w:cstheme="majorHAnsi"/>
                 <w:lang w:val="en-US"/>
               </w:rPr>
             </w:pPr>
             <w:proofErr w:type="spellStart"/>
             <w:r>
               <w:rPr>
+                <w:rFonts w:asciiTheme="majorHAnsi" w:eastAsia="HP Simplified Jpan Light" w:hAnsiTheme="majorHAnsi" w:cstheme="majorHAnsi"/>
                 <w:lang w:val="en-US"/>
               </w:rPr>
               <w:t>Im</w:t>
@@ -941,42 +994,49 @@
             <w:proofErr w:type="spellEnd"/>
             <w:r>
               <w:rPr>
+                <w:rFonts w:asciiTheme="majorHAnsi" w:eastAsia="HP Simplified Jpan Light" w:hAnsiTheme="majorHAnsi" w:cstheme="majorHAnsi"/>
                 <w:lang w:val="en-US"/>
               </w:rPr>
               <w:t xml:space="preserve"> using a line chart to </w:t>
             </w:r>
             <w:r>
               <w:rPr>
+                <w:rFonts w:asciiTheme="majorHAnsi" w:eastAsia="HP Simplified Jpan Light" w:hAnsiTheme="majorHAnsi" w:cstheme="majorHAnsi"/>
                 <w:lang w:val="en-US"/>
               </w:rPr>
               <w:t xml:space="preserve">display and compare </w:t>
             </w:r>
             <w:r>
               <w:rPr>
+                <w:rFonts w:asciiTheme="majorHAnsi" w:eastAsia="HP Simplified Jpan Light" w:hAnsiTheme="majorHAnsi" w:cstheme="majorHAnsi"/>
                 <w:lang w:val="en-US"/>
               </w:rPr>
               <w:t xml:space="preserve">the </w:t>
             </w:r>
             <w:r>
               <w:rPr>
+                <w:rFonts w:asciiTheme="majorHAnsi" w:eastAsia="HP Simplified Jpan Light" w:hAnsiTheme="majorHAnsi" w:cstheme="majorHAnsi"/>
                 <w:lang w:val="en-US"/>
               </w:rPr>
               <w:t xml:space="preserve">different </w:t>
             </w:r>
             <w:r>
               <w:rPr>
+                <w:rFonts w:asciiTheme="majorHAnsi" w:eastAsia="HP Simplified Jpan Light" w:hAnsiTheme="majorHAnsi" w:cstheme="majorHAnsi"/>
                 <w:lang w:val="en-US"/>
               </w:rPr>
               <w:t xml:space="preserve">happiness </w:t>
             </w:r>
             <w:r>
               <w:rPr>
+                <w:rFonts w:asciiTheme="majorHAnsi" w:eastAsia="HP Simplified Jpan Light" w:hAnsiTheme="majorHAnsi" w:cstheme="majorHAnsi"/>
                 <w:lang w:val="en-US"/>
               </w:rPr>
               <w:t xml:space="preserve">aspects </w:t>
             </w:r>
             <w:r>
               <w:rPr>
+                <w:rFonts w:asciiTheme="majorHAnsi" w:eastAsia="HP Simplified Jpan Light" w:hAnsiTheme="majorHAnsi" w:cstheme="majorHAnsi"/>
                 <w:lang w:val="en-US"/>
               </w:rPr>
               <w:t xml:space="preserve">of different countries </w:t>
@@ -990,6 +1050,7 @@
           <w:p>
             <w:pPr>
               <w:rPr>
+                <w:rFonts w:asciiTheme="majorHAnsi" w:eastAsia="HP Simplified Jpan Light" w:hAnsiTheme="majorHAnsi" w:cstheme="majorHAnsi"/>
                 <w:lang w:val="en-US"/>
               </w:rPr>
             </w:pPr>
@@ -1002,11 +1063,13 @@
           <w:p>
             <w:pPr>
               <w:rPr>
+                <w:rFonts w:asciiTheme="majorHAnsi" w:eastAsia="HP Simplified Jpan Light" w:hAnsiTheme="majorHAnsi" w:cstheme="majorHAnsi"/>
                 <w:lang w:val="en-US"/>
               </w:rPr>
             </w:pPr>
             <w:r>
               <w:rPr>
+                <w:rFonts w:asciiTheme="majorHAnsi" w:eastAsia="HP Simplified Jpan Light" w:hAnsiTheme="majorHAnsi" w:cstheme="majorHAnsi"/>
                 <w:lang w:val="en-US"/>
               </w:rPr>
               <w:t>main.js</w:t>
@@ -1018,6 +1081,1044 @@
     <w:p>
       <w:pPr>
         <w:rPr>
+          <w:rFonts w:asciiTheme="majorHAnsi" w:eastAsia="HP Simplified Jpan Light" w:hAnsiTheme="majorHAnsi" w:cstheme="majorHAnsi"/>
+          <w:lang w:val="en-US"/>
+        </w:rPr>
+      </w:pPr>
+    </w:p>
+    <w:p>
+      <w:pPr>
+        <w:rPr>
+          <w:rFonts w:asciiTheme="majorHAnsi" w:eastAsia="HP Simplified Jpan Light" w:hAnsiTheme="majorHAnsi" w:cstheme="majorHAnsi"/>
+          <w:lang w:val="en-US"/>
+        </w:rPr>
+      </w:pPr>
+    </w:p>
+    <w:p>
+      <w:pPr>
+        <w:rPr>
+          <w:rFonts w:asciiTheme="majorHAnsi" w:eastAsia="HP Simplified Jpan Light" w:hAnsiTheme="majorHAnsi" w:cstheme="majorHAnsi"/>
+          <w:lang w:val="en-US"/>
+        </w:rPr>
+      </w:pPr>
+    </w:p>
+    <w:p>
+      <w:pPr>
+        <w:rPr>
+          <w:rFonts w:asciiTheme="majorHAnsi" w:eastAsia="HP Simplified Jpan Light" w:hAnsiTheme="majorHAnsi" w:cstheme="majorHAnsi"/>
+          <w:lang w:val="en-US"/>
+        </w:rPr>
+      </w:pPr>
+    </w:p>
+    <w:p>
+      <w:pPr>
+        <w:rPr>
+          <w:rFonts w:asciiTheme="majorHAnsi" w:eastAsia="HP Simplified Jpan Light" w:hAnsiTheme="majorHAnsi" w:cstheme="majorHAnsi"/>
+          <w:lang w:val="en-US"/>
+        </w:rPr>
+      </w:pPr>
+    </w:p>
+    <w:p>
+      <w:pPr>
+        <w:rPr>
+          <w:rFonts w:asciiTheme="majorHAnsi" w:eastAsia="HP Simplified Jpan Light" w:hAnsiTheme="majorHAnsi" w:cstheme="majorHAnsi"/>
+          <w:lang w:val="en-US"/>
+        </w:rPr>
+      </w:pPr>
+    </w:p>
+    <w:p>
+      <w:pPr>
+        <w:rPr>
+          <w:rFonts w:asciiTheme="majorHAnsi" w:eastAsia="HP Simplified Jpan Light" w:hAnsiTheme="majorHAnsi" w:cstheme="majorHAnsi"/>
+          <w:lang w:val="en-US"/>
+        </w:rPr>
+      </w:pPr>
+    </w:p>
+    <w:p>
+      <w:pPr>
+        <w:rPr>
+          <w:rFonts w:asciiTheme="majorHAnsi" w:eastAsia="HP Simplified Jpan Light" w:hAnsiTheme="majorHAnsi" w:cstheme="majorHAnsi"/>
+          <w:lang w:val="en-US"/>
+        </w:rPr>
+      </w:pPr>
+    </w:p>
+    <w:p>
+      <w:pPr>
+        <w:rPr>
+          <w:rFonts w:asciiTheme="majorHAnsi" w:eastAsia="HP Simplified Jpan Light" w:hAnsiTheme="majorHAnsi" w:cstheme="majorHAnsi"/>
+          <w:lang w:val="en-US"/>
+        </w:rPr>
+      </w:pPr>
+    </w:p>
+    <w:p>
+      <w:pPr>
+        <w:rPr>
+          <w:rFonts w:asciiTheme="majorHAnsi" w:eastAsia="HP Simplified Jpan Light" w:hAnsiTheme="majorHAnsi" w:cstheme="majorHAnsi"/>
+          <w:lang w:val="en-US"/>
+        </w:rPr>
+      </w:pPr>
+    </w:p>
+    <w:p>
+      <w:pPr>
+        <w:rPr>
+          <w:rFonts w:asciiTheme="majorHAnsi" w:eastAsia="HP Simplified Jpan Light" w:hAnsiTheme="majorHAnsi" w:cstheme="majorHAnsi"/>
+          <w:lang w:val="en-US"/>
+        </w:rPr>
+      </w:pPr>
+    </w:p>
+    <w:p>
+      <w:pPr>
+        <w:rPr>
+          <w:rFonts w:asciiTheme="majorHAnsi" w:eastAsia="HP Simplified Jpan Light" w:hAnsiTheme="majorHAnsi" w:cstheme="majorHAnsi"/>
+          <w:lang w:val="en-US"/>
+        </w:rPr>
+      </w:pPr>
+    </w:p>
+    <w:p>
+      <w:pPr>
+        <w:rPr>
+          <w:rFonts w:asciiTheme="majorHAnsi" w:eastAsia="HP Simplified Jpan Light" w:hAnsiTheme="majorHAnsi" w:cstheme="majorHAnsi"/>
+          <w:lang w:val="en-US"/>
+        </w:rPr>
+      </w:pPr>
+    </w:p>
+    <w:p>
+      <w:pPr>
+        <w:rPr>
+          <w:rFonts w:asciiTheme="majorHAnsi" w:eastAsia="HP Simplified Jpan Light" w:hAnsiTheme="majorHAnsi" w:cstheme="majorHAnsi"/>
+          <w:b/>
+          <w:bCs/>
+          <w:sz w:val="32"/>
+          <w:szCs w:val="32"/>
+          <w:lang w:val="en-US"/>
+        </w:rPr>
+      </w:pPr>
+      <w:r>
+        <w:rPr>
+          <w:rFonts w:asciiTheme="majorHAnsi" w:eastAsia="HP Simplified Jpan Light" w:hAnsiTheme="majorHAnsi" w:cstheme="majorHAnsi"/>
+          <w:b/>
+          <w:bCs/>
+          <w:sz w:val="32"/>
+          <w:szCs w:val="32"/>
+          <w:lang w:val="en-US"/>
+        </w:rPr>
+        <w:lastRenderedPageBreak/>
+        <w:t>Diary</w:t>
+      </w:r>
+    </w:p>
+    <w:p>
+      <w:pPr>
+        <w:rPr>
+          <w:rFonts w:asciiTheme="majorHAnsi" w:eastAsia="HP Simplified Jpan Light" w:hAnsiTheme="majorHAnsi" w:cstheme="majorHAnsi"/>
+          <w:b/>
+          <w:bCs/>
+          <w:sz w:val="28"/>
+          <w:szCs w:val="28"/>
+          <w:lang w:val="en-US"/>
+        </w:rPr>
+      </w:pPr>
+      <w:r>
+        <w:rPr>
+          <w:rFonts w:asciiTheme="majorHAnsi" w:eastAsia="HP Simplified Jpan Light" w:hAnsiTheme="majorHAnsi" w:cstheme="majorHAnsi"/>
+          <w:b/>
+          <w:bCs/>
+          <w:sz w:val="28"/>
+          <w:szCs w:val="28"/>
+          <w:lang w:val="en-US"/>
+        </w:rPr>
+        <w:t>Week 10</w:t>
+      </w:r>
+    </w:p>
+    <w:p>
+      <w:pPr>
+        <w:rPr>
+          <w:rFonts w:asciiTheme="majorHAnsi" w:eastAsia="HP Simplified Jpan Light" w:hAnsiTheme="majorHAnsi" w:cstheme="majorHAnsi"/>
+          <w:b/>
+          <w:bCs/>
+          <w:lang w:val="en-US"/>
+        </w:rPr>
+      </w:pPr>
+      <w:r>
+        <w:rPr>
+          <w:rFonts w:asciiTheme="majorHAnsi" w:eastAsia="HP Simplified Jpan Light" w:hAnsiTheme="majorHAnsi" w:cstheme="majorHAnsi"/>
+          <w:b/>
+          <w:bCs/>
+          <w:color w:val="2D3C45"/>
+          <w:lang w:val="en-US"/>
+        </w:rPr>
+        <w:t xml:space="preserve">Q1: </w:t>
+      </w:r>
+      <w:r>
+        <w:rPr>
+          <w:rFonts w:asciiTheme="majorHAnsi" w:eastAsia="HP Simplified Jpan Light" w:hAnsiTheme="majorHAnsi" w:cstheme="majorHAnsi"/>
+          <w:b/>
+          <w:bCs/>
+          <w:color w:val="2D3C45"/>
+          <w:lang w:val="en-US"/>
+        </w:rPr>
+        <w:t>What is your project about?</w:t>
+      </w:r>
+    </w:p>
+    <w:p>
+      <w:pPr>
+        <w:pStyle w:val="p2"/>
+        <w:shd w:val="clear" w:color="auto" w:fill="FFFFFF"/>
+        <w:rPr>
+          <w:rFonts w:asciiTheme="majorHAnsi" w:eastAsia="HP Simplified Jpan Light" w:hAnsiTheme="majorHAnsi" w:cstheme="majorHAnsi"/>
+          <w:color w:val="2D3C45"/>
+          <w:lang w:val="en-US"/>
+        </w:rPr>
+      </w:pPr>
+      <w:r>
+        <w:rPr>
+          <w:rFonts w:asciiTheme="majorHAnsi" w:eastAsia="HP Simplified Jpan Light" w:hAnsiTheme="majorHAnsi" w:cstheme="majorHAnsi"/>
+          <w:color w:val="2D3C45"/>
+          <w:lang w:val="en-US"/>
+        </w:rPr>
+        <w:t>World happiness</w:t>
+      </w:r>
+    </w:p>
+    <w:p>
+      <w:pPr>
+        <w:pStyle w:val="p2"/>
+        <w:shd w:val="clear" w:color="auto" w:fill="FFFFFF"/>
+        <w:rPr>
+          <w:rFonts w:asciiTheme="majorHAnsi" w:eastAsia="HP Simplified Jpan Light" w:hAnsiTheme="majorHAnsi" w:cstheme="majorHAnsi"/>
+          <w:b/>
+          <w:bCs/>
+          <w:color w:val="2D3C45"/>
+          <w:lang w:val="en-US"/>
+        </w:rPr>
+      </w:pPr>
+      <w:r>
+        <w:rPr>
+          <w:rFonts w:asciiTheme="majorHAnsi" w:eastAsia="HP Simplified Jpan Light" w:hAnsiTheme="majorHAnsi" w:cstheme="majorHAnsi"/>
+          <w:b/>
+          <w:bCs/>
+          <w:color w:val="2D3C45"/>
+          <w:lang w:val="en-US"/>
+        </w:rPr>
+        <w:t xml:space="preserve">Q2: </w:t>
+      </w:r>
+      <w:r>
+        <w:rPr>
+          <w:rFonts w:asciiTheme="majorHAnsi" w:eastAsia="HP Simplified Jpan Light" w:hAnsiTheme="majorHAnsi" w:cstheme="majorHAnsi"/>
+          <w:b/>
+          <w:bCs/>
+          <w:color w:val="2D3C45"/>
+          <w:lang w:val="en-US"/>
+        </w:rPr>
+        <w:t>What is the data you plan to use?</w:t>
+      </w:r>
+    </w:p>
+    <w:p>
+      <w:pPr>
+        <w:rPr>
+          <w:rFonts w:asciiTheme="majorHAnsi" w:eastAsia="HP Simplified Jpan Light" w:hAnsiTheme="majorHAnsi" w:cstheme="majorHAnsi"/>
+          <w:lang w:val="en-US"/>
+        </w:rPr>
+      </w:pPr>
+      <w:hyperlink r:id="rId7" w:history="1">
+        <w:r>
+          <w:rPr>
+            <w:rStyle w:val="Hyperlnk"/>
+            <w:rFonts w:asciiTheme="majorHAnsi" w:eastAsia="HP Simplified Jpan Light" w:hAnsiTheme="majorHAnsi" w:cstheme="majorHAnsi"/>
+            <w:lang w:val="en-US"/>
+          </w:rPr>
+          <w:t>https://worldhappiness.report/ed/2022/</w:t>
+        </w:r>
+      </w:hyperlink>
+    </w:p>
+    <w:p>
+      <w:pPr>
+        <w:pStyle w:val="p2"/>
+        <w:shd w:val="clear" w:color="auto" w:fill="FFFFFF"/>
+        <w:rPr>
+          <w:rFonts w:asciiTheme="majorHAnsi" w:eastAsia="HP Simplified Jpan Light" w:hAnsiTheme="majorHAnsi" w:cstheme="majorHAnsi"/>
+          <w:color w:val="2D3C45"/>
+          <w:lang w:val="en-US"/>
+        </w:rPr>
+      </w:pPr>
+      <w:r>
+        <w:rPr>
+          <w:rFonts w:asciiTheme="majorHAnsi" w:eastAsia="HP Simplified Jpan Light" w:hAnsiTheme="majorHAnsi" w:cstheme="majorHAnsi"/>
+          <w:color w:val="2D3C45"/>
+          <w:lang w:val="en-US"/>
+        </w:rPr>
+        <w:t xml:space="preserve">The World Happiness Report is </w:t>
+      </w:r>
+      <w:r>
+        <w:rPr>
+          <w:rFonts w:asciiTheme="majorHAnsi" w:eastAsia="HP Simplified Jpan Light" w:hAnsiTheme="majorHAnsi" w:cstheme="majorHAnsi"/>
+          <w:color w:val="2D3C45"/>
+          <w:lang w:val="en-US"/>
+        </w:rPr>
+        <w:t>containing</w:t>
+      </w:r>
+      <w:r>
+        <w:rPr>
+          <w:rFonts w:asciiTheme="majorHAnsi" w:eastAsia="HP Simplified Jpan Light" w:hAnsiTheme="majorHAnsi" w:cstheme="majorHAnsi"/>
+          <w:color w:val="2D3C45"/>
+          <w:lang w:val="en-US"/>
+        </w:rPr>
+        <w:t xml:space="preserve"> rankings of national happiness, based on respondent ratings of their own lives</w:t>
+      </w:r>
+      <w:r>
+        <w:rPr>
+          <w:rFonts w:asciiTheme="majorHAnsi" w:eastAsia="HP Simplified Jpan Light" w:hAnsiTheme="majorHAnsi" w:cstheme="majorHAnsi"/>
+          <w:color w:val="2D3C45"/>
+          <w:lang w:val="en-US"/>
+        </w:rPr>
+        <w:t xml:space="preserve">. </w:t>
+      </w:r>
+    </w:p>
+    <w:p>
+      <w:pPr>
+        <w:pStyle w:val="p2"/>
+        <w:shd w:val="clear" w:color="auto" w:fill="FFFFFF"/>
+        <w:rPr>
+          <w:rFonts w:asciiTheme="majorHAnsi" w:eastAsia="HP Simplified Jpan Light" w:hAnsiTheme="majorHAnsi" w:cstheme="majorHAnsi"/>
+          <w:b/>
+          <w:bCs/>
+          <w:color w:val="2D3C45"/>
+          <w:lang w:val="en-US"/>
+        </w:rPr>
+      </w:pPr>
+      <w:r>
+        <w:rPr>
+          <w:rFonts w:asciiTheme="majorHAnsi" w:eastAsia="HP Simplified Jpan Light" w:hAnsiTheme="majorHAnsi" w:cstheme="majorHAnsi"/>
+          <w:b/>
+          <w:bCs/>
+          <w:color w:val="2D3C45"/>
+          <w:lang w:val="en-US"/>
+        </w:rPr>
+        <w:t xml:space="preserve">Q3: </w:t>
+      </w:r>
+      <w:r>
+        <w:rPr>
+          <w:rFonts w:asciiTheme="majorHAnsi" w:eastAsia="HP Simplified Jpan Light" w:hAnsiTheme="majorHAnsi" w:cstheme="majorHAnsi"/>
+          <w:b/>
+          <w:bCs/>
+          <w:color w:val="2D3C45"/>
+          <w:lang w:val="en-US"/>
+        </w:rPr>
+        <w:t>What is the question you plan to answer?</w:t>
+      </w:r>
+    </w:p>
+    <w:p>
+      <w:pPr>
+        <w:pStyle w:val="p2"/>
+        <w:shd w:val="clear" w:color="auto" w:fill="FFFFFF"/>
+        <w:rPr>
+          <w:rFonts w:asciiTheme="majorHAnsi" w:eastAsia="HP Simplified Jpan Light" w:hAnsiTheme="majorHAnsi" w:cstheme="majorHAnsi"/>
+          <w:color w:val="2D3C45"/>
+          <w:lang w:val="en-US"/>
+        </w:rPr>
+      </w:pPr>
+      <w:r>
+        <w:rPr>
+          <w:rFonts w:asciiTheme="majorHAnsi" w:eastAsia="HP Simplified Jpan Light" w:hAnsiTheme="majorHAnsi" w:cstheme="majorHAnsi"/>
+          <w:color w:val="2D3C45"/>
+          <w:lang w:val="en-US"/>
+        </w:rPr>
+        <w:t xml:space="preserve">How have happiness scores changed in the last decade for the five Nordic countries in Northern Europe, and what are the contributing factors to </w:t>
+      </w:r>
+      <w:r>
+        <w:rPr>
+          <w:rFonts w:asciiTheme="majorHAnsi" w:eastAsia="HP Simplified Jpan Light" w:hAnsiTheme="majorHAnsi" w:cstheme="majorHAnsi"/>
+          <w:color w:val="2D3C45"/>
+          <w:lang w:val="en-US"/>
+        </w:rPr>
+        <w:t xml:space="preserve">their </w:t>
+      </w:r>
+      <w:r>
+        <w:rPr>
+          <w:rFonts w:asciiTheme="majorHAnsi" w:eastAsia="HP Simplified Jpan Light" w:hAnsiTheme="majorHAnsi" w:cstheme="majorHAnsi"/>
+          <w:color w:val="2D3C45"/>
+          <w:lang w:val="en-US"/>
+        </w:rPr>
+        <w:t>happiness?</w:t>
+      </w:r>
+    </w:p>
+    <w:p>
+      <w:pPr>
+        <w:pStyle w:val="p2"/>
+        <w:shd w:val="clear" w:color="auto" w:fill="FFFFFF"/>
+        <w:rPr>
+          <w:rFonts w:asciiTheme="majorHAnsi" w:eastAsia="HP Simplified Jpan Light" w:hAnsiTheme="majorHAnsi" w:cstheme="majorHAnsi"/>
+          <w:b/>
+          <w:bCs/>
+          <w:color w:val="2D3C45"/>
+          <w:lang w:val="en-US"/>
+        </w:rPr>
+      </w:pPr>
+      <w:r>
+        <w:rPr>
+          <w:rFonts w:asciiTheme="majorHAnsi" w:eastAsia="HP Simplified Jpan Light" w:hAnsiTheme="majorHAnsi" w:cstheme="majorHAnsi"/>
+          <w:b/>
+          <w:bCs/>
+          <w:color w:val="2D3C45"/>
+          <w:lang w:val="en-US"/>
+        </w:rPr>
+        <w:t xml:space="preserve">Q4: </w:t>
+      </w:r>
+      <w:r>
+        <w:rPr>
+          <w:rFonts w:asciiTheme="majorHAnsi" w:eastAsia="HP Simplified Jpan Light" w:hAnsiTheme="majorHAnsi" w:cstheme="majorHAnsi"/>
+          <w:b/>
+          <w:bCs/>
+          <w:color w:val="2D3C45"/>
+          <w:lang w:val="en-US"/>
+        </w:rPr>
+        <w:t>Why is this an important question?</w:t>
+      </w:r>
+    </w:p>
+    <w:p>
+      <w:pPr>
+        <w:pStyle w:val="p3"/>
+        <w:shd w:val="clear" w:color="auto" w:fill="FFFFFF"/>
+        <w:spacing w:before="180" w:beforeAutospacing="0" w:after="180" w:afterAutospacing="0"/>
+        <w:rPr>
+          <w:rFonts w:asciiTheme="majorHAnsi" w:eastAsia="HP Simplified Jpan Light" w:hAnsiTheme="majorHAnsi" w:cstheme="majorHAnsi"/>
+          <w:color w:val="2D3C45"/>
+          <w:lang w:val="en-US"/>
+        </w:rPr>
+      </w:pPr>
+      <w:r>
+        <w:rPr>
+          <w:rFonts w:asciiTheme="majorHAnsi" w:eastAsia="HP Simplified Jpan Light" w:hAnsiTheme="majorHAnsi" w:cstheme="majorHAnsi"/>
+          <w:color w:val="2D3C45"/>
+          <w:lang w:val="en-US"/>
+        </w:rPr>
+        <w:t xml:space="preserve">According </w:t>
+      </w:r>
+      <w:r>
+        <w:rPr>
+          <w:rFonts w:asciiTheme="majorHAnsi" w:eastAsia="HP Simplified Jpan Light" w:hAnsiTheme="majorHAnsi" w:cstheme="majorHAnsi"/>
+          <w:color w:val="2D3C45"/>
+          <w:lang w:val="en-US"/>
+        </w:rPr>
+        <w:t>to the United Nations</w:t>
+      </w:r>
+      <w:r>
+        <w:rPr>
+          <w:rFonts w:asciiTheme="majorHAnsi" w:eastAsia="HP Simplified Jpan Light" w:hAnsiTheme="majorHAnsi" w:cstheme="majorHAnsi"/>
+          <w:color w:val="2D3C45"/>
+          <w:lang w:val="en-US"/>
+        </w:rPr>
+        <w:t xml:space="preserve"> </w:t>
+      </w:r>
+      <w:r>
+        <w:rPr>
+          <w:rFonts w:asciiTheme="majorHAnsi" w:hAnsiTheme="majorHAnsi" w:cstheme="majorHAnsi"/>
+          <w:color w:val="374151"/>
+          <w:shd w:val="clear" w:color="auto" w:fill="F7F7F8"/>
+          <w:lang w:val="en-US"/>
+        </w:rPr>
+        <w:t>the</w:t>
+      </w:r>
+      <w:r>
+        <w:rPr>
+          <w:rFonts w:asciiTheme="majorHAnsi" w:hAnsiTheme="majorHAnsi" w:cstheme="majorHAnsi"/>
+          <w:color w:val="374151"/>
+          <w:shd w:val="clear" w:color="auto" w:fill="F7F7F8"/>
+          <w:lang w:val="en-US"/>
+        </w:rPr>
+        <w:t xml:space="preserve"> World Happiness Report is significant because it provides insights into the well-being of people worldwide, which can help policymakers and researchers identify factors that contribute to happiness and make informed decisions to improve people's lives.</w:t>
+      </w:r>
+      <w:r>
+        <w:rPr>
+          <w:rFonts w:asciiTheme="majorHAnsi" w:hAnsiTheme="majorHAnsi" w:cstheme="majorHAnsi"/>
+          <w:color w:val="374151"/>
+          <w:shd w:val="clear" w:color="auto" w:fill="F7F7F8"/>
+          <w:lang w:val="en-US"/>
+        </w:rPr>
+        <w:t xml:space="preserve"> In addition, </w:t>
+      </w:r>
+      <w:r>
+        <w:rPr>
+          <w:rFonts w:asciiTheme="majorHAnsi" w:hAnsiTheme="majorHAnsi" w:cstheme="majorHAnsi"/>
+          <w:color w:val="374151"/>
+          <w:lang w:val="en-US"/>
+        </w:rPr>
+        <w:t>t</w:t>
+      </w:r>
+      <w:r>
+        <w:rPr>
+          <w:rFonts w:asciiTheme="majorHAnsi" w:hAnsiTheme="majorHAnsi" w:cstheme="majorHAnsi"/>
+          <w:color w:val="374151"/>
+          <w:lang w:val="en-US"/>
+        </w:rPr>
+        <w:t>he report has also helped to raise awareness of the importance of measuring and promoting happiness as a key component of human development.</w:t>
+      </w:r>
+    </w:p>
+    <w:p>
+      <w:pPr>
+        <w:pStyle w:val="p2"/>
+        <w:shd w:val="clear" w:color="auto" w:fill="FFFFFF"/>
+        <w:rPr>
+          <w:rFonts w:asciiTheme="majorHAnsi" w:eastAsia="HP Simplified Jpan Light" w:hAnsiTheme="majorHAnsi" w:cstheme="majorHAnsi"/>
+          <w:b/>
+          <w:bCs/>
+          <w:color w:val="2D3C45"/>
+          <w:lang w:val="en-US"/>
+        </w:rPr>
+      </w:pPr>
+      <w:r>
+        <w:rPr>
+          <w:rFonts w:asciiTheme="majorHAnsi" w:eastAsia="HP Simplified Jpan Light" w:hAnsiTheme="majorHAnsi" w:cstheme="majorHAnsi"/>
+          <w:b/>
+          <w:bCs/>
+          <w:color w:val="2D3C45"/>
+          <w:lang w:val="en-US"/>
+        </w:rPr>
+        <w:t xml:space="preserve">Q5: </w:t>
+      </w:r>
+      <w:r>
+        <w:rPr>
+          <w:rFonts w:asciiTheme="majorHAnsi" w:eastAsia="HP Simplified Jpan Light" w:hAnsiTheme="majorHAnsi" w:cstheme="majorHAnsi"/>
+          <w:b/>
+          <w:bCs/>
+          <w:color w:val="2D3C45"/>
+          <w:lang w:val="en-US"/>
+        </w:rPr>
+        <w:t>Which rows and columns of the dataset do you plan to use, to answer this question?</w:t>
+      </w:r>
+    </w:p>
+    <w:p>
+      <w:pPr>
+        <w:rPr>
+          <w:rFonts w:asciiTheme="majorHAnsi" w:eastAsia="HP Simplified Jpan Light" w:hAnsiTheme="majorHAnsi" w:cstheme="majorHAnsi"/>
+          <w:b/>
+          <w:bCs/>
+          <w:lang w:val="en-US"/>
+        </w:rPr>
+      </w:pPr>
+      <w:r>
+        <w:rPr>
+          <w:rFonts w:asciiTheme="majorHAnsi" w:eastAsia="HP Simplified Jpan Light" w:hAnsiTheme="majorHAnsi" w:cstheme="majorHAnsi"/>
+          <w:b/>
+          <w:bCs/>
+          <w:lang w:val="en-US"/>
+        </w:rPr>
+        <w:t xml:space="preserve">Happiness score: </w:t>
+      </w:r>
+    </w:p>
+    <w:p>
+      <w:pPr>
+        <w:rPr>
+          <w:rFonts w:asciiTheme="majorHAnsi" w:eastAsia="HP Simplified Jpan Light" w:hAnsiTheme="majorHAnsi" w:cstheme="majorHAnsi"/>
+          <w:lang w:val="en-US"/>
+        </w:rPr>
+      </w:pPr>
+      <w:hyperlink r:id="rId8" w:history="1">
+        <w:r>
+          <w:rPr>
+            <w:rStyle w:val="Hyperlnk"/>
+            <w:rFonts w:asciiTheme="majorHAnsi" w:eastAsia="HP Simplified Jpan Light" w:hAnsiTheme="majorHAnsi" w:cstheme="majorHAnsi"/>
+            <w:lang w:val="en-US"/>
+          </w:rPr>
+          <w:t>https://www.gapminder.org/data/</w:t>
+        </w:r>
+      </w:hyperlink>
+    </w:p>
+    <w:p>
+      <w:pPr>
+        <w:rPr>
+          <w:rFonts w:asciiTheme="majorHAnsi" w:eastAsia="HP Simplified Jpan Light" w:hAnsiTheme="majorHAnsi" w:cstheme="majorHAnsi"/>
+          <w:lang w:val="en-US"/>
+        </w:rPr>
+      </w:pPr>
+      <w:r>
+        <w:rPr>
+          <w:rFonts w:asciiTheme="majorHAnsi" w:eastAsia="HP Simplified Jpan Light" w:hAnsiTheme="majorHAnsi" w:cstheme="majorHAnsi"/>
+          <w:lang w:val="en-US"/>
+        </w:rPr>
+        <w:t xml:space="preserve">Rows: </w:t>
+      </w:r>
+    </w:p>
+    <w:p>
+      <w:pPr>
+        <w:pStyle w:val="Liststycke"/>
+        <w:numPr>
+          <w:ilvl w:val="0"/>
+          <w:numId w:val="8"/>
+        </w:numPr>
+        <w:rPr>
+          <w:rFonts w:asciiTheme="majorHAnsi" w:eastAsia="HP Simplified Jpan Light" w:hAnsiTheme="majorHAnsi" w:cstheme="majorHAnsi"/>
+          <w:lang w:val="en-US"/>
+        </w:rPr>
+      </w:pPr>
+      <w:r>
+        <w:rPr>
+          <w:rFonts w:asciiTheme="majorHAnsi" w:eastAsia="HP Simplified Jpan Light" w:hAnsiTheme="majorHAnsi" w:cstheme="majorHAnsi"/>
+          <w:lang w:val="en-US"/>
+        </w:rPr>
+        <w:t>Sweden</w:t>
+      </w:r>
+    </w:p>
+    <w:p>
+      <w:pPr>
+        <w:pStyle w:val="Liststycke"/>
+        <w:numPr>
+          <w:ilvl w:val="0"/>
+          <w:numId w:val="8"/>
+        </w:numPr>
+        <w:rPr>
+          <w:rFonts w:asciiTheme="majorHAnsi" w:eastAsia="HP Simplified Jpan Light" w:hAnsiTheme="majorHAnsi" w:cstheme="majorHAnsi"/>
+          <w:lang w:val="en-US"/>
+        </w:rPr>
+      </w:pPr>
+      <w:r>
+        <w:rPr>
+          <w:rFonts w:asciiTheme="majorHAnsi" w:eastAsia="HP Simplified Jpan Light" w:hAnsiTheme="majorHAnsi" w:cstheme="majorHAnsi"/>
+          <w:lang w:val="en-US"/>
+        </w:rPr>
+        <w:t xml:space="preserve">Finland </w:t>
+      </w:r>
+    </w:p>
+    <w:p>
+      <w:pPr>
+        <w:pStyle w:val="Liststycke"/>
+        <w:numPr>
+          <w:ilvl w:val="0"/>
+          <w:numId w:val="8"/>
+        </w:numPr>
+        <w:rPr>
+          <w:rFonts w:asciiTheme="majorHAnsi" w:eastAsia="HP Simplified Jpan Light" w:hAnsiTheme="majorHAnsi" w:cstheme="majorHAnsi"/>
+          <w:lang w:val="en-US"/>
+        </w:rPr>
+      </w:pPr>
+      <w:r>
+        <w:rPr>
+          <w:rFonts w:asciiTheme="majorHAnsi" w:eastAsia="HP Simplified Jpan Light" w:hAnsiTheme="majorHAnsi" w:cstheme="majorHAnsi"/>
+          <w:lang w:val="en-US"/>
+        </w:rPr>
+        <w:t>Norway</w:t>
+      </w:r>
+    </w:p>
+    <w:p>
+      <w:pPr>
+        <w:pStyle w:val="Liststycke"/>
+        <w:numPr>
+          <w:ilvl w:val="0"/>
+          <w:numId w:val="8"/>
+        </w:numPr>
+        <w:rPr>
+          <w:rFonts w:asciiTheme="majorHAnsi" w:eastAsia="HP Simplified Jpan Light" w:hAnsiTheme="majorHAnsi" w:cstheme="majorHAnsi"/>
+          <w:lang w:val="en-US"/>
+        </w:rPr>
+      </w:pPr>
+      <w:r>
+        <w:rPr>
+          <w:rFonts w:asciiTheme="majorHAnsi" w:eastAsia="HP Simplified Jpan Light" w:hAnsiTheme="majorHAnsi" w:cstheme="majorHAnsi"/>
+          <w:lang w:val="en-US"/>
+        </w:rPr>
+        <w:t>Iceland</w:t>
+      </w:r>
+    </w:p>
+    <w:p>
+      <w:pPr>
+        <w:pStyle w:val="Liststycke"/>
+        <w:numPr>
+          <w:ilvl w:val="0"/>
+          <w:numId w:val="8"/>
+        </w:numPr>
+        <w:rPr>
+          <w:rFonts w:asciiTheme="majorHAnsi" w:eastAsia="HP Simplified Jpan Light" w:hAnsiTheme="majorHAnsi" w:cstheme="majorHAnsi"/>
+          <w:lang w:val="en-US"/>
+        </w:rPr>
+      </w:pPr>
+      <w:r>
+        <w:rPr>
+          <w:rFonts w:asciiTheme="majorHAnsi" w:eastAsia="HP Simplified Jpan Light" w:hAnsiTheme="majorHAnsi" w:cstheme="majorHAnsi"/>
+          <w:lang w:val="en-US"/>
+        </w:rPr>
+        <w:t>Denmark</w:t>
+      </w:r>
+    </w:p>
+    <w:p>
+      <w:pPr>
+        <w:rPr>
+          <w:rFonts w:asciiTheme="majorHAnsi" w:eastAsia="HP Simplified Jpan Light" w:hAnsiTheme="majorHAnsi" w:cstheme="majorHAnsi"/>
+          <w:lang w:val="en-US"/>
+        </w:rPr>
+      </w:pPr>
+      <w:r>
+        <w:rPr>
+          <w:rFonts w:asciiTheme="majorHAnsi" w:eastAsia="HP Simplified Jpan Light" w:hAnsiTheme="majorHAnsi" w:cstheme="majorHAnsi"/>
+          <w:lang w:val="en-US"/>
+        </w:rPr>
+        <w:t xml:space="preserve">Columns: </w:t>
+      </w:r>
+    </w:p>
+    <w:p>
+      <w:pPr>
+        <w:pStyle w:val="Liststycke"/>
+        <w:numPr>
+          <w:ilvl w:val="0"/>
+          <w:numId w:val="9"/>
+        </w:numPr>
+        <w:rPr>
+          <w:rFonts w:asciiTheme="majorHAnsi" w:eastAsia="HP Simplified Jpan Light" w:hAnsiTheme="majorHAnsi" w:cstheme="majorHAnsi"/>
+          <w:lang w:val="en-US"/>
+        </w:rPr>
+      </w:pPr>
+      <w:r>
+        <w:rPr>
+          <w:rFonts w:asciiTheme="majorHAnsi" w:eastAsia="HP Simplified Jpan Light" w:hAnsiTheme="majorHAnsi" w:cstheme="majorHAnsi"/>
+          <w:lang w:val="en-US"/>
+        </w:rPr>
+        <w:t>2012 - 2021</w:t>
+      </w:r>
+    </w:p>
+    <w:p>
+      <w:pPr>
+        <w:rPr>
+          <w:rFonts w:asciiTheme="majorHAnsi" w:eastAsia="HP Simplified Jpan Light" w:hAnsiTheme="majorHAnsi" w:cstheme="majorHAnsi"/>
+          <w:lang w:val="en-US"/>
+        </w:rPr>
+      </w:pPr>
+    </w:p>
+    <w:p>
+      <w:pPr>
+        <w:rPr>
+          <w:rFonts w:asciiTheme="majorHAnsi" w:eastAsia="HP Simplified Jpan Light" w:hAnsiTheme="majorHAnsi" w:cstheme="majorHAnsi"/>
+          <w:lang w:val="en-US"/>
+        </w:rPr>
+      </w:pPr>
+    </w:p>
+    <w:p>
+      <w:pPr>
+        <w:rPr>
+          <w:rFonts w:asciiTheme="majorHAnsi" w:eastAsia="HP Simplified Jpan Light" w:hAnsiTheme="majorHAnsi" w:cstheme="majorHAnsi"/>
+          <w:lang w:val="en-US"/>
+        </w:rPr>
+      </w:pPr>
+    </w:p>
+    <w:p>
+      <w:pPr>
+        <w:rPr>
+          <w:rFonts w:asciiTheme="majorHAnsi" w:eastAsia="HP Simplified Jpan Light" w:hAnsiTheme="majorHAnsi" w:cstheme="majorHAnsi"/>
+          <w:b/>
+          <w:bCs/>
+          <w:lang w:val="en-US"/>
+        </w:rPr>
+      </w:pPr>
+      <w:r>
+        <w:rPr>
+          <w:rFonts w:asciiTheme="majorHAnsi" w:eastAsia="HP Simplified Jpan Light" w:hAnsiTheme="majorHAnsi" w:cstheme="majorHAnsi"/>
+          <w:b/>
+          <w:bCs/>
+          <w:lang w:val="en-US"/>
+        </w:rPr>
+        <w:lastRenderedPageBreak/>
+        <w:t xml:space="preserve">Happiness factors: </w:t>
+      </w:r>
+    </w:p>
+    <w:p>
+      <w:pPr>
+        <w:rPr>
+          <w:rFonts w:asciiTheme="majorHAnsi" w:eastAsia="HP Simplified Jpan Light" w:hAnsiTheme="majorHAnsi" w:cstheme="majorHAnsi"/>
+          <w:lang w:val="en-US"/>
+        </w:rPr>
+      </w:pPr>
+      <w:hyperlink r:id="rId9" w:history="1">
+        <w:r>
+          <w:rPr>
+            <w:rStyle w:val="Hyperlnk"/>
+            <w:rFonts w:asciiTheme="majorHAnsi" w:eastAsia="HP Simplified Jpan Light" w:hAnsiTheme="majorHAnsi" w:cstheme="majorHAnsi"/>
+            <w:lang w:val="en-US"/>
+          </w:rPr>
+          <w:t>https://worldhappiness.report/ed/2022/</w:t>
+        </w:r>
+      </w:hyperlink>
+    </w:p>
+    <w:p>
+      <w:pPr>
+        <w:rPr>
+          <w:rFonts w:asciiTheme="majorHAnsi" w:eastAsia="HP Simplified Jpan Light" w:hAnsiTheme="majorHAnsi" w:cstheme="majorHAnsi"/>
+          <w:b/>
+          <w:bCs/>
+          <w:lang w:val="en-US"/>
+        </w:rPr>
+      </w:pPr>
+      <w:r>
+        <w:rPr>
+          <w:rFonts w:asciiTheme="majorHAnsi" w:eastAsia="HP Simplified Jpan Light" w:hAnsiTheme="majorHAnsi" w:cstheme="majorHAnsi"/>
+          <w:b/>
+          <w:bCs/>
+          <w:lang w:val="en-US"/>
+        </w:rPr>
+        <w:t xml:space="preserve">Rows: </w:t>
+      </w:r>
+    </w:p>
+    <w:p>
+      <w:pPr>
+        <w:pStyle w:val="Liststycke"/>
+        <w:numPr>
+          <w:ilvl w:val="0"/>
+          <w:numId w:val="10"/>
+        </w:numPr>
+        <w:rPr>
+          <w:rFonts w:asciiTheme="majorHAnsi" w:eastAsia="HP Simplified Jpan Light" w:hAnsiTheme="majorHAnsi" w:cstheme="majorHAnsi"/>
+          <w:lang w:val="en-US"/>
+        </w:rPr>
+      </w:pPr>
+      <w:r>
+        <w:rPr>
+          <w:rFonts w:asciiTheme="majorHAnsi" w:eastAsia="HP Simplified Jpan Light" w:hAnsiTheme="majorHAnsi" w:cstheme="majorHAnsi"/>
+          <w:lang w:val="en-US"/>
+        </w:rPr>
+        <w:t>Sweden</w:t>
+      </w:r>
+    </w:p>
+    <w:p>
+      <w:pPr>
+        <w:pStyle w:val="Liststycke"/>
+        <w:numPr>
+          <w:ilvl w:val="0"/>
+          <w:numId w:val="10"/>
+        </w:numPr>
+        <w:rPr>
+          <w:rFonts w:asciiTheme="majorHAnsi" w:eastAsia="HP Simplified Jpan Light" w:hAnsiTheme="majorHAnsi" w:cstheme="majorHAnsi"/>
+          <w:lang w:val="en-US"/>
+        </w:rPr>
+      </w:pPr>
+      <w:r>
+        <w:rPr>
+          <w:rFonts w:asciiTheme="majorHAnsi" w:eastAsia="HP Simplified Jpan Light" w:hAnsiTheme="majorHAnsi" w:cstheme="majorHAnsi"/>
+          <w:lang w:val="en-US"/>
+        </w:rPr>
+        <w:t xml:space="preserve">Finland </w:t>
+      </w:r>
+    </w:p>
+    <w:p>
+      <w:pPr>
+        <w:pStyle w:val="Liststycke"/>
+        <w:numPr>
+          <w:ilvl w:val="0"/>
+          <w:numId w:val="10"/>
+        </w:numPr>
+        <w:rPr>
+          <w:rFonts w:asciiTheme="majorHAnsi" w:eastAsia="HP Simplified Jpan Light" w:hAnsiTheme="majorHAnsi" w:cstheme="majorHAnsi"/>
+          <w:lang w:val="en-US"/>
+        </w:rPr>
+      </w:pPr>
+      <w:r>
+        <w:rPr>
+          <w:rFonts w:asciiTheme="majorHAnsi" w:eastAsia="HP Simplified Jpan Light" w:hAnsiTheme="majorHAnsi" w:cstheme="majorHAnsi"/>
+          <w:lang w:val="en-US"/>
+        </w:rPr>
+        <w:t>Norway</w:t>
+      </w:r>
+    </w:p>
+    <w:p>
+      <w:pPr>
+        <w:pStyle w:val="Liststycke"/>
+        <w:numPr>
+          <w:ilvl w:val="0"/>
+          <w:numId w:val="10"/>
+        </w:numPr>
+        <w:rPr>
+          <w:rFonts w:asciiTheme="majorHAnsi" w:eastAsia="HP Simplified Jpan Light" w:hAnsiTheme="majorHAnsi" w:cstheme="majorHAnsi"/>
+          <w:lang w:val="en-US"/>
+        </w:rPr>
+      </w:pPr>
+      <w:r>
+        <w:rPr>
+          <w:rFonts w:asciiTheme="majorHAnsi" w:eastAsia="HP Simplified Jpan Light" w:hAnsiTheme="majorHAnsi" w:cstheme="majorHAnsi"/>
+          <w:lang w:val="en-US"/>
+        </w:rPr>
+        <w:t>Iceland</w:t>
+      </w:r>
+    </w:p>
+    <w:p>
+      <w:pPr>
+        <w:pStyle w:val="Liststycke"/>
+        <w:numPr>
+          <w:ilvl w:val="0"/>
+          <w:numId w:val="10"/>
+        </w:numPr>
+        <w:rPr>
+          <w:rFonts w:asciiTheme="majorHAnsi" w:eastAsia="HP Simplified Jpan Light" w:hAnsiTheme="majorHAnsi" w:cstheme="majorHAnsi"/>
+          <w:lang w:val="en-US"/>
+        </w:rPr>
+      </w:pPr>
+      <w:r>
+        <w:rPr>
+          <w:rFonts w:asciiTheme="majorHAnsi" w:eastAsia="HP Simplified Jpan Light" w:hAnsiTheme="majorHAnsi" w:cstheme="majorHAnsi"/>
+          <w:lang w:val="en-US"/>
+        </w:rPr>
+        <w:t>Denmark</w:t>
+      </w:r>
+    </w:p>
+    <w:p>
+      <w:pPr>
+        <w:rPr>
+          <w:rFonts w:asciiTheme="majorHAnsi" w:eastAsia="HP Simplified Jpan Light" w:hAnsiTheme="majorHAnsi" w:cstheme="majorHAnsi"/>
+          <w:b/>
+          <w:bCs/>
+          <w:lang w:val="en-US"/>
+        </w:rPr>
+      </w:pPr>
+      <w:r>
+        <w:rPr>
+          <w:rFonts w:asciiTheme="majorHAnsi" w:eastAsia="HP Simplified Jpan Light" w:hAnsiTheme="majorHAnsi" w:cstheme="majorHAnsi"/>
+          <w:b/>
+          <w:bCs/>
+          <w:lang w:val="en-US"/>
+        </w:rPr>
+        <w:t xml:space="preserve">Columns: </w:t>
+      </w:r>
+    </w:p>
+    <w:p>
+      <w:pPr>
+        <w:pStyle w:val="Liststycke"/>
+        <w:numPr>
+          <w:ilvl w:val="0"/>
+          <w:numId w:val="11"/>
+        </w:numPr>
+        <w:rPr>
+          <w:rFonts w:asciiTheme="majorHAnsi" w:eastAsia="HP Simplified Jpan Light" w:hAnsiTheme="majorHAnsi" w:cstheme="majorHAnsi"/>
+          <w:lang w:val="en-US"/>
+        </w:rPr>
+      </w:pPr>
+      <w:r>
+        <w:rPr>
+          <w:rFonts w:asciiTheme="majorHAnsi" w:eastAsia="HP Simplified Jpan Light" w:hAnsiTheme="majorHAnsi" w:cstheme="majorHAnsi"/>
+          <w:lang w:val="en-US"/>
+        </w:rPr>
+        <w:t>GDP per capita</w:t>
+      </w:r>
+    </w:p>
+    <w:p>
+      <w:pPr>
+        <w:pStyle w:val="Liststycke"/>
+        <w:numPr>
+          <w:ilvl w:val="0"/>
+          <w:numId w:val="11"/>
+        </w:numPr>
+        <w:rPr>
+          <w:rFonts w:asciiTheme="majorHAnsi" w:eastAsia="HP Simplified Jpan Light" w:hAnsiTheme="majorHAnsi" w:cstheme="majorHAnsi"/>
+          <w:lang w:val="en-US"/>
+        </w:rPr>
+      </w:pPr>
+      <w:r>
+        <w:rPr>
+          <w:rFonts w:asciiTheme="majorHAnsi" w:eastAsia="HP Simplified Jpan Light" w:hAnsiTheme="majorHAnsi" w:cstheme="majorHAnsi"/>
+          <w:lang w:val="en-US"/>
+        </w:rPr>
+        <w:t>Social support</w:t>
+      </w:r>
+    </w:p>
+    <w:p>
+      <w:pPr>
+        <w:pStyle w:val="Liststycke"/>
+        <w:numPr>
+          <w:ilvl w:val="0"/>
+          <w:numId w:val="11"/>
+        </w:numPr>
+        <w:rPr>
+          <w:rFonts w:asciiTheme="majorHAnsi" w:eastAsia="HP Simplified Jpan Light" w:hAnsiTheme="majorHAnsi" w:cstheme="majorHAnsi"/>
+          <w:lang w:val="en-US"/>
+        </w:rPr>
+      </w:pPr>
+      <w:r>
+        <w:rPr>
+          <w:rFonts w:asciiTheme="majorHAnsi" w:eastAsia="HP Simplified Jpan Light" w:hAnsiTheme="majorHAnsi" w:cstheme="majorHAnsi"/>
+          <w:lang w:val="en-US"/>
+        </w:rPr>
+        <w:t>Healthy life expectancy</w:t>
+      </w:r>
+      <w:r>
+        <w:rPr>
+          <w:rFonts w:asciiTheme="majorHAnsi" w:eastAsia="HP Simplified Jpan Light" w:hAnsiTheme="majorHAnsi" w:cstheme="majorHAnsi"/>
+          <w:lang w:val="en-US"/>
+        </w:rPr>
+        <w:tab/>
+      </w:r>
+    </w:p>
+    <w:p>
+      <w:pPr>
+        <w:pStyle w:val="Liststycke"/>
+        <w:numPr>
+          <w:ilvl w:val="0"/>
+          <w:numId w:val="11"/>
+        </w:numPr>
+        <w:rPr>
+          <w:rFonts w:asciiTheme="majorHAnsi" w:eastAsia="HP Simplified Jpan Light" w:hAnsiTheme="majorHAnsi" w:cstheme="majorHAnsi"/>
+          <w:lang w:val="en-US"/>
+        </w:rPr>
+      </w:pPr>
+      <w:r>
+        <w:rPr>
+          <w:rFonts w:asciiTheme="majorHAnsi" w:eastAsia="HP Simplified Jpan Light" w:hAnsiTheme="majorHAnsi" w:cstheme="majorHAnsi"/>
+          <w:lang w:val="en-US"/>
+        </w:rPr>
+        <w:t xml:space="preserve">Freedom to make life </w:t>
+      </w:r>
+      <w:proofErr w:type="gramStart"/>
+      <w:r>
+        <w:rPr>
+          <w:rFonts w:asciiTheme="majorHAnsi" w:eastAsia="HP Simplified Jpan Light" w:hAnsiTheme="majorHAnsi" w:cstheme="majorHAnsi"/>
+          <w:lang w:val="en-US"/>
+        </w:rPr>
+        <w:t>choices</w:t>
+      </w:r>
+      <w:proofErr w:type="gramEnd"/>
+    </w:p>
+    <w:p>
+      <w:pPr>
+        <w:pStyle w:val="Liststycke"/>
+        <w:numPr>
+          <w:ilvl w:val="0"/>
+          <w:numId w:val="11"/>
+        </w:numPr>
+        <w:rPr>
+          <w:rFonts w:asciiTheme="majorHAnsi" w:eastAsia="HP Simplified Jpan Light" w:hAnsiTheme="majorHAnsi" w:cstheme="majorHAnsi"/>
+          <w:lang w:val="en-US"/>
+        </w:rPr>
+      </w:pPr>
+      <w:r>
+        <w:rPr>
+          <w:rFonts w:asciiTheme="majorHAnsi" w:eastAsia="HP Simplified Jpan Light" w:hAnsiTheme="majorHAnsi" w:cstheme="majorHAnsi"/>
+          <w:lang w:val="en-US"/>
+        </w:rPr>
+        <w:t>Generosity</w:t>
+      </w:r>
+      <w:r>
+        <w:rPr>
+          <w:rFonts w:asciiTheme="majorHAnsi" w:eastAsia="HP Simplified Jpan Light" w:hAnsiTheme="majorHAnsi" w:cstheme="majorHAnsi"/>
+          <w:lang w:val="en-US"/>
+        </w:rPr>
+        <w:tab/>
+      </w:r>
+    </w:p>
+    <w:p>
+      <w:pPr>
+        <w:pStyle w:val="Liststycke"/>
+        <w:numPr>
+          <w:ilvl w:val="0"/>
+          <w:numId w:val="11"/>
+        </w:numPr>
+        <w:rPr>
+          <w:rFonts w:asciiTheme="majorHAnsi" w:eastAsia="HP Simplified Jpan Light" w:hAnsiTheme="majorHAnsi" w:cstheme="majorHAnsi"/>
+          <w:lang w:val="en-US"/>
+        </w:rPr>
+      </w:pPr>
+      <w:r>
+        <w:rPr>
+          <w:rFonts w:asciiTheme="majorHAnsi" w:eastAsia="HP Simplified Jpan Light" w:hAnsiTheme="majorHAnsi" w:cstheme="majorHAnsi"/>
+          <w:lang w:val="en-US"/>
+        </w:rPr>
+        <w:t>Perceptions of corruption</w:t>
+      </w:r>
+    </w:p>
+    <w:p>
+      <w:pPr>
+        <w:rPr>
+          <w:rFonts w:asciiTheme="majorHAnsi" w:eastAsia="HP Simplified Jpan Light" w:hAnsiTheme="majorHAnsi" w:cstheme="majorHAnsi"/>
           <w:lang w:val="en-US"/>
         </w:rPr>
       </w:pPr>
@@ -1030,6 +2131,1466 @@
     </w:sectPr>
   </w:body>
 </w:document>
+</file>
+
+<file path=word/numbering.xml><?xml version="1.0" encoding="utf-8"?>
+<w:numbering xmlns:wpc="http://schemas.microsoft.com/office/word/2010/wordprocessingCanvas" xmlns:cx="http://schemas.microsoft.com/office/drawing/2014/chartex" xmlns:cx1="http://schemas.microsoft.com/office/drawing/2015/9/8/chartex" xmlns:cx2="http://schemas.microsoft.com/office/drawing/2015/10/21/chartex" xmlns:cx3="http://schemas.microsoft.com/office/drawing/2016/5/9/chartex" xmlns:cx4="http://schemas.microsoft.com/office/drawing/2016/5/10/chartex" xmlns:cx5="http://schemas.microsoft.com/office/drawing/2016/5/11/chartex" xmlns:cx6="http://schemas.microsoft.com/office/drawing/2016/5/12/chartex" xmlns:cx7="http://schemas.microsoft.com/office/drawing/2016/5/13/chartex" xmlns:cx8="http://schemas.microsoft.com/office/drawing/2016/5/14/chartex" xmlns:mc="http://schemas.openxmlformats.org/markup-compatibility/2006" xmlns:aink="http://schemas.microsoft.com/office/drawing/2016/ink" xmlns:am3d="http://schemas.microsoft.com/office/drawing/2017/model3d" xmlns:o="urn:schemas-microsoft-com:office:office" xmlns:oel="http://schemas.microsoft.com/office/2019/extlst" xmlns:r="http://schemas.openxmlformats.org/officeDocument/2006/relationships" xmlns:m="http://schemas.openxmlformats.org/officeDocument/2006/math" xmlns:v="urn:schemas-microsoft-com:vml" xmlns:wp14="http://schemas.microsoft.com/office/word/2010/wordprocessingDrawing" xmlns:wp="http://schemas.openxmlformats.org/drawingml/2006/wordprocessingDrawing" xmlns:w10="urn:schemas-microsoft-com:office:word" xmlns:w="http://schemas.openxmlformats.org/wordprocessingml/2006/main" xmlns:w14="http://schemas.microsoft.com/office/word/2010/wordml" xmlns:w15="http://schemas.microsoft.com/office/word/2012/wordml" xmlns:w16cex="http://schemas.microsoft.com/office/word/2018/wordml/cex" xmlns:w16cid="http://schemas.microsoft.com/office/word/2016/wordml/cid" xmlns:w16="http://schemas.microsoft.com/office/word/2018/wordml" xmlns:w16sdtdh="http://schemas.microsoft.com/office/word/2020/wordml/sdtdatahash" xmlns:w16se="http://schemas.microsoft.com/office/word/2015/wordml/symex" xmlns:wpg="http://schemas.microsoft.com/office/word/2010/wordprocessingGroup" xmlns:wpi="http://schemas.microsoft.com/office/word/2010/wordprocessingInk" xmlns:wne="http://schemas.microsoft.com/office/word/2006/wordml" xmlns:wps="http://schemas.microsoft.com/office/word/2010/wordprocessingShape" mc:Ignorable="w14 w15 w16se w16cid w16 w16cex w16sdtdh wp14">
+  <w:abstractNum w:abstractNumId="0" w15:restartNumberingAfterBreak="0">
+    <w:nsid w:val="04E57072"/>
+    <w:multiLevelType w:val="hybridMultilevel"/>
+    <w:tmpl w:val="7F4AB934"/>
+    <w:lvl w:ilvl="0" w:tplc="041D0001">
+      <w:start w:val="1"/>
+      <w:numFmt w:val="bullet"/>
+      <w:lvlText w:val=""/>
+      <w:lvlJc w:val="left"/>
+      <w:pPr>
+        <w:ind w:left="720" w:hanging="360"/>
+      </w:pPr>
+      <w:rPr>
+        <w:rFonts w:ascii="Symbol" w:hAnsi="Symbol" w:hint="default"/>
+      </w:rPr>
+    </w:lvl>
+    <w:lvl w:ilvl="1" w:tplc="FFFFFFFF" w:tentative="1">
+      <w:start w:val="1"/>
+      <w:numFmt w:val="bullet"/>
+      <w:lvlText w:val="o"/>
+      <w:lvlJc w:val="left"/>
+      <w:pPr>
+        <w:ind w:left="1440" w:hanging="360"/>
+      </w:pPr>
+      <w:rPr>
+        <w:rFonts w:ascii="Courier New" w:hAnsi="Courier New" w:cs="Courier New" w:hint="default"/>
+      </w:rPr>
+    </w:lvl>
+    <w:lvl w:ilvl="2" w:tplc="FFFFFFFF" w:tentative="1">
+      <w:start w:val="1"/>
+      <w:numFmt w:val="bullet"/>
+      <w:lvlText w:val=""/>
+      <w:lvlJc w:val="left"/>
+      <w:pPr>
+        <w:ind w:left="2160" w:hanging="360"/>
+      </w:pPr>
+      <w:rPr>
+        <w:rFonts w:ascii="Wingdings" w:hAnsi="Wingdings" w:hint="default"/>
+      </w:rPr>
+    </w:lvl>
+    <w:lvl w:ilvl="3" w:tplc="FFFFFFFF" w:tentative="1">
+      <w:start w:val="1"/>
+      <w:numFmt w:val="bullet"/>
+      <w:lvlText w:val=""/>
+      <w:lvlJc w:val="left"/>
+      <w:pPr>
+        <w:ind w:left="2880" w:hanging="360"/>
+      </w:pPr>
+      <w:rPr>
+        <w:rFonts w:ascii="Symbol" w:hAnsi="Symbol" w:hint="default"/>
+      </w:rPr>
+    </w:lvl>
+    <w:lvl w:ilvl="4" w:tplc="FFFFFFFF" w:tentative="1">
+      <w:start w:val="1"/>
+      <w:numFmt w:val="bullet"/>
+      <w:lvlText w:val="o"/>
+      <w:lvlJc w:val="left"/>
+      <w:pPr>
+        <w:ind w:left="3600" w:hanging="360"/>
+      </w:pPr>
+      <w:rPr>
+        <w:rFonts w:ascii="Courier New" w:hAnsi="Courier New" w:cs="Courier New" w:hint="default"/>
+      </w:rPr>
+    </w:lvl>
+    <w:lvl w:ilvl="5" w:tplc="FFFFFFFF" w:tentative="1">
+      <w:start w:val="1"/>
+      <w:numFmt w:val="bullet"/>
+      <w:lvlText w:val=""/>
+      <w:lvlJc w:val="left"/>
+      <w:pPr>
+        <w:ind w:left="4320" w:hanging="360"/>
+      </w:pPr>
+      <w:rPr>
+        <w:rFonts w:ascii="Wingdings" w:hAnsi="Wingdings" w:hint="default"/>
+      </w:rPr>
+    </w:lvl>
+    <w:lvl w:ilvl="6" w:tplc="FFFFFFFF" w:tentative="1">
+      <w:start w:val="1"/>
+      <w:numFmt w:val="bullet"/>
+      <w:lvlText w:val=""/>
+      <w:lvlJc w:val="left"/>
+      <w:pPr>
+        <w:ind w:left="5040" w:hanging="360"/>
+      </w:pPr>
+      <w:rPr>
+        <w:rFonts w:ascii="Symbol" w:hAnsi="Symbol" w:hint="default"/>
+      </w:rPr>
+    </w:lvl>
+    <w:lvl w:ilvl="7" w:tplc="FFFFFFFF" w:tentative="1">
+      <w:start w:val="1"/>
+      <w:numFmt w:val="bullet"/>
+      <w:lvlText w:val="o"/>
+      <w:lvlJc w:val="left"/>
+      <w:pPr>
+        <w:ind w:left="5760" w:hanging="360"/>
+      </w:pPr>
+      <w:rPr>
+        <w:rFonts w:ascii="Courier New" w:hAnsi="Courier New" w:cs="Courier New" w:hint="default"/>
+      </w:rPr>
+    </w:lvl>
+    <w:lvl w:ilvl="8" w:tplc="FFFFFFFF" w:tentative="1">
+      <w:start w:val="1"/>
+      <w:numFmt w:val="bullet"/>
+      <w:lvlText w:val=""/>
+      <w:lvlJc w:val="left"/>
+      <w:pPr>
+        <w:ind w:left="6480" w:hanging="360"/>
+      </w:pPr>
+      <w:rPr>
+        <w:rFonts w:ascii="Wingdings" w:hAnsi="Wingdings" w:hint="default"/>
+      </w:rPr>
+    </w:lvl>
+  </w:abstractNum>
+  <w:abstractNum w:abstractNumId="1" w15:restartNumberingAfterBreak="0">
+    <w:nsid w:val="0A552303"/>
+    <w:multiLevelType w:val="multilevel"/>
+    <w:tmpl w:val="BF2EB7BC"/>
+    <w:lvl w:ilvl="0">
+      <w:start w:val="1"/>
+      <w:numFmt w:val="bullet"/>
+      <w:lvlText w:val=""/>
+      <w:lvlJc w:val="left"/>
+      <w:pPr>
+        <w:tabs>
+          <w:tab w:val="num" w:pos="720"/>
+        </w:tabs>
+        <w:ind w:left="720" w:hanging="360"/>
+      </w:pPr>
+      <w:rPr>
+        <w:rFonts w:ascii="Symbol" w:hAnsi="Symbol" w:hint="default"/>
+        <w:sz w:val="20"/>
+      </w:rPr>
+    </w:lvl>
+    <w:lvl w:ilvl="1" w:tentative="1">
+      <w:start w:val="1"/>
+      <w:numFmt w:val="bullet"/>
+      <w:lvlText w:val="o"/>
+      <w:lvlJc w:val="left"/>
+      <w:pPr>
+        <w:tabs>
+          <w:tab w:val="num" w:pos="1440"/>
+        </w:tabs>
+        <w:ind w:left="1440" w:hanging="360"/>
+      </w:pPr>
+      <w:rPr>
+        <w:rFonts w:ascii="Courier New" w:hAnsi="Courier New" w:hint="default"/>
+        <w:sz w:val="20"/>
+      </w:rPr>
+    </w:lvl>
+    <w:lvl w:ilvl="2" w:tentative="1">
+      <w:start w:val="1"/>
+      <w:numFmt w:val="bullet"/>
+      <w:lvlText w:val=""/>
+      <w:lvlJc w:val="left"/>
+      <w:pPr>
+        <w:tabs>
+          <w:tab w:val="num" w:pos="2160"/>
+        </w:tabs>
+        <w:ind w:left="2160" w:hanging="360"/>
+      </w:pPr>
+      <w:rPr>
+        <w:rFonts w:ascii="Wingdings" w:hAnsi="Wingdings" w:hint="default"/>
+        <w:sz w:val="20"/>
+      </w:rPr>
+    </w:lvl>
+    <w:lvl w:ilvl="3" w:tentative="1">
+      <w:start w:val="1"/>
+      <w:numFmt w:val="bullet"/>
+      <w:lvlText w:val=""/>
+      <w:lvlJc w:val="left"/>
+      <w:pPr>
+        <w:tabs>
+          <w:tab w:val="num" w:pos="2880"/>
+        </w:tabs>
+        <w:ind w:left="2880" w:hanging="360"/>
+      </w:pPr>
+      <w:rPr>
+        <w:rFonts w:ascii="Wingdings" w:hAnsi="Wingdings" w:hint="default"/>
+        <w:sz w:val="20"/>
+      </w:rPr>
+    </w:lvl>
+    <w:lvl w:ilvl="4" w:tentative="1">
+      <w:start w:val="1"/>
+      <w:numFmt w:val="bullet"/>
+      <w:lvlText w:val=""/>
+      <w:lvlJc w:val="left"/>
+      <w:pPr>
+        <w:tabs>
+          <w:tab w:val="num" w:pos="3600"/>
+        </w:tabs>
+        <w:ind w:left="3600" w:hanging="360"/>
+      </w:pPr>
+      <w:rPr>
+        <w:rFonts w:ascii="Wingdings" w:hAnsi="Wingdings" w:hint="default"/>
+        <w:sz w:val="20"/>
+      </w:rPr>
+    </w:lvl>
+    <w:lvl w:ilvl="5" w:tentative="1">
+      <w:start w:val="1"/>
+      <w:numFmt w:val="bullet"/>
+      <w:lvlText w:val=""/>
+      <w:lvlJc w:val="left"/>
+      <w:pPr>
+        <w:tabs>
+          <w:tab w:val="num" w:pos="4320"/>
+        </w:tabs>
+        <w:ind w:left="4320" w:hanging="360"/>
+      </w:pPr>
+      <w:rPr>
+        <w:rFonts w:ascii="Wingdings" w:hAnsi="Wingdings" w:hint="default"/>
+        <w:sz w:val="20"/>
+      </w:rPr>
+    </w:lvl>
+    <w:lvl w:ilvl="6" w:tentative="1">
+      <w:start w:val="1"/>
+      <w:numFmt w:val="bullet"/>
+      <w:lvlText w:val=""/>
+      <w:lvlJc w:val="left"/>
+      <w:pPr>
+        <w:tabs>
+          <w:tab w:val="num" w:pos="5040"/>
+        </w:tabs>
+        <w:ind w:left="5040" w:hanging="360"/>
+      </w:pPr>
+      <w:rPr>
+        <w:rFonts w:ascii="Wingdings" w:hAnsi="Wingdings" w:hint="default"/>
+        <w:sz w:val="20"/>
+      </w:rPr>
+    </w:lvl>
+    <w:lvl w:ilvl="7" w:tentative="1">
+      <w:start w:val="1"/>
+      <w:numFmt w:val="bullet"/>
+      <w:lvlText w:val=""/>
+      <w:lvlJc w:val="left"/>
+      <w:pPr>
+        <w:tabs>
+          <w:tab w:val="num" w:pos="5760"/>
+        </w:tabs>
+        <w:ind w:left="5760" w:hanging="360"/>
+      </w:pPr>
+      <w:rPr>
+        <w:rFonts w:ascii="Wingdings" w:hAnsi="Wingdings" w:hint="default"/>
+        <w:sz w:val="20"/>
+      </w:rPr>
+    </w:lvl>
+    <w:lvl w:ilvl="8" w:tentative="1">
+      <w:start w:val="1"/>
+      <w:numFmt w:val="bullet"/>
+      <w:lvlText w:val=""/>
+      <w:lvlJc w:val="left"/>
+      <w:pPr>
+        <w:tabs>
+          <w:tab w:val="num" w:pos="6480"/>
+        </w:tabs>
+        <w:ind w:left="6480" w:hanging="360"/>
+      </w:pPr>
+      <w:rPr>
+        <w:rFonts w:ascii="Wingdings" w:hAnsi="Wingdings" w:hint="default"/>
+        <w:sz w:val="20"/>
+      </w:rPr>
+    </w:lvl>
+  </w:abstractNum>
+  <w:abstractNum w:abstractNumId="2" w15:restartNumberingAfterBreak="0">
+    <w:nsid w:val="0BBC663C"/>
+    <w:multiLevelType w:val="hybridMultilevel"/>
+    <w:tmpl w:val="34B0CF7E"/>
+    <w:lvl w:ilvl="0" w:tplc="876EFC28">
+      <w:numFmt w:val="bullet"/>
+      <w:lvlText w:val="-"/>
+      <w:lvlJc w:val="left"/>
+      <w:pPr>
+        <w:ind w:left="720" w:hanging="360"/>
+      </w:pPr>
+      <w:rPr>
+        <w:rFonts w:ascii="Calibri Light" w:eastAsia="HP Simplified Jpan Light" w:hAnsi="Calibri Light" w:cs="Calibri Light" w:hint="default"/>
+      </w:rPr>
+    </w:lvl>
+    <w:lvl w:ilvl="1" w:tplc="041D0003" w:tentative="1">
+      <w:start w:val="1"/>
+      <w:numFmt w:val="bullet"/>
+      <w:lvlText w:val="o"/>
+      <w:lvlJc w:val="left"/>
+      <w:pPr>
+        <w:ind w:left="1440" w:hanging="360"/>
+      </w:pPr>
+      <w:rPr>
+        <w:rFonts w:ascii="Courier New" w:hAnsi="Courier New" w:cs="Courier New" w:hint="default"/>
+      </w:rPr>
+    </w:lvl>
+    <w:lvl w:ilvl="2" w:tplc="041D0005" w:tentative="1">
+      <w:start w:val="1"/>
+      <w:numFmt w:val="bullet"/>
+      <w:lvlText w:val=""/>
+      <w:lvlJc w:val="left"/>
+      <w:pPr>
+        <w:ind w:left="2160" w:hanging="360"/>
+      </w:pPr>
+      <w:rPr>
+        <w:rFonts w:ascii="Wingdings" w:hAnsi="Wingdings" w:hint="default"/>
+      </w:rPr>
+    </w:lvl>
+    <w:lvl w:ilvl="3" w:tplc="041D0001" w:tentative="1">
+      <w:start w:val="1"/>
+      <w:numFmt w:val="bullet"/>
+      <w:lvlText w:val=""/>
+      <w:lvlJc w:val="left"/>
+      <w:pPr>
+        <w:ind w:left="2880" w:hanging="360"/>
+      </w:pPr>
+      <w:rPr>
+        <w:rFonts w:ascii="Symbol" w:hAnsi="Symbol" w:hint="default"/>
+      </w:rPr>
+    </w:lvl>
+    <w:lvl w:ilvl="4" w:tplc="041D0003" w:tentative="1">
+      <w:start w:val="1"/>
+      <w:numFmt w:val="bullet"/>
+      <w:lvlText w:val="o"/>
+      <w:lvlJc w:val="left"/>
+      <w:pPr>
+        <w:ind w:left="3600" w:hanging="360"/>
+      </w:pPr>
+      <w:rPr>
+        <w:rFonts w:ascii="Courier New" w:hAnsi="Courier New" w:cs="Courier New" w:hint="default"/>
+      </w:rPr>
+    </w:lvl>
+    <w:lvl w:ilvl="5" w:tplc="041D0005" w:tentative="1">
+      <w:start w:val="1"/>
+      <w:numFmt w:val="bullet"/>
+      <w:lvlText w:val=""/>
+      <w:lvlJc w:val="left"/>
+      <w:pPr>
+        <w:ind w:left="4320" w:hanging="360"/>
+      </w:pPr>
+      <w:rPr>
+        <w:rFonts w:ascii="Wingdings" w:hAnsi="Wingdings" w:hint="default"/>
+      </w:rPr>
+    </w:lvl>
+    <w:lvl w:ilvl="6" w:tplc="041D0001" w:tentative="1">
+      <w:start w:val="1"/>
+      <w:numFmt w:val="bullet"/>
+      <w:lvlText w:val=""/>
+      <w:lvlJc w:val="left"/>
+      <w:pPr>
+        <w:ind w:left="5040" w:hanging="360"/>
+      </w:pPr>
+      <w:rPr>
+        <w:rFonts w:ascii="Symbol" w:hAnsi="Symbol" w:hint="default"/>
+      </w:rPr>
+    </w:lvl>
+    <w:lvl w:ilvl="7" w:tplc="041D0003" w:tentative="1">
+      <w:start w:val="1"/>
+      <w:numFmt w:val="bullet"/>
+      <w:lvlText w:val="o"/>
+      <w:lvlJc w:val="left"/>
+      <w:pPr>
+        <w:ind w:left="5760" w:hanging="360"/>
+      </w:pPr>
+      <w:rPr>
+        <w:rFonts w:ascii="Courier New" w:hAnsi="Courier New" w:cs="Courier New" w:hint="default"/>
+      </w:rPr>
+    </w:lvl>
+    <w:lvl w:ilvl="8" w:tplc="041D0005" w:tentative="1">
+      <w:start w:val="1"/>
+      <w:numFmt w:val="bullet"/>
+      <w:lvlText w:val=""/>
+      <w:lvlJc w:val="left"/>
+      <w:pPr>
+        <w:ind w:left="6480" w:hanging="360"/>
+      </w:pPr>
+      <w:rPr>
+        <w:rFonts w:ascii="Wingdings" w:hAnsi="Wingdings" w:hint="default"/>
+      </w:rPr>
+    </w:lvl>
+  </w:abstractNum>
+  <w:abstractNum w:abstractNumId="3" w15:restartNumberingAfterBreak="0">
+    <w:nsid w:val="13CD5202"/>
+    <w:multiLevelType w:val="hybridMultilevel"/>
+    <w:tmpl w:val="13503470"/>
+    <w:lvl w:ilvl="0" w:tplc="041D0001">
+      <w:start w:val="1"/>
+      <w:numFmt w:val="bullet"/>
+      <w:lvlText w:val=""/>
+      <w:lvlJc w:val="left"/>
+      <w:pPr>
+        <w:ind w:left="720" w:hanging="360"/>
+      </w:pPr>
+      <w:rPr>
+        <w:rFonts w:ascii="Symbol" w:hAnsi="Symbol" w:hint="default"/>
+      </w:rPr>
+    </w:lvl>
+    <w:lvl w:ilvl="1" w:tplc="FFFFFFFF" w:tentative="1">
+      <w:start w:val="1"/>
+      <w:numFmt w:val="bullet"/>
+      <w:lvlText w:val="o"/>
+      <w:lvlJc w:val="left"/>
+      <w:pPr>
+        <w:ind w:left="1440" w:hanging="360"/>
+      </w:pPr>
+      <w:rPr>
+        <w:rFonts w:ascii="Courier New" w:hAnsi="Courier New" w:cs="Courier New" w:hint="default"/>
+      </w:rPr>
+    </w:lvl>
+    <w:lvl w:ilvl="2" w:tplc="FFFFFFFF" w:tentative="1">
+      <w:start w:val="1"/>
+      <w:numFmt w:val="bullet"/>
+      <w:lvlText w:val=""/>
+      <w:lvlJc w:val="left"/>
+      <w:pPr>
+        <w:ind w:left="2160" w:hanging="360"/>
+      </w:pPr>
+      <w:rPr>
+        <w:rFonts w:ascii="Wingdings" w:hAnsi="Wingdings" w:hint="default"/>
+      </w:rPr>
+    </w:lvl>
+    <w:lvl w:ilvl="3" w:tplc="FFFFFFFF" w:tentative="1">
+      <w:start w:val="1"/>
+      <w:numFmt w:val="bullet"/>
+      <w:lvlText w:val=""/>
+      <w:lvlJc w:val="left"/>
+      <w:pPr>
+        <w:ind w:left="2880" w:hanging="360"/>
+      </w:pPr>
+      <w:rPr>
+        <w:rFonts w:ascii="Symbol" w:hAnsi="Symbol" w:hint="default"/>
+      </w:rPr>
+    </w:lvl>
+    <w:lvl w:ilvl="4" w:tplc="FFFFFFFF" w:tentative="1">
+      <w:start w:val="1"/>
+      <w:numFmt w:val="bullet"/>
+      <w:lvlText w:val="o"/>
+      <w:lvlJc w:val="left"/>
+      <w:pPr>
+        <w:ind w:left="3600" w:hanging="360"/>
+      </w:pPr>
+      <w:rPr>
+        <w:rFonts w:ascii="Courier New" w:hAnsi="Courier New" w:cs="Courier New" w:hint="default"/>
+      </w:rPr>
+    </w:lvl>
+    <w:lvl w:ilvl="5" w:tplc="FFFFFFFF" w:tentative="1">
+      <w:start w:val="1"/>
+      <w:numFmt w:val="bullet"/>
+      <w:lvlText w:val=""/>
+      <w:lvlJc w:val="left"/>
+      <w:pPr>
+        <w:ind w:left="4320" w:hanging="360"/>
+      </w:pPr>
+      <w:rPr>
+        <w:rFonts w:ascii="Wingdings" w:hAnsi="Wingdings" w:hint="default"/>
+      </w:rPr>
+    </w:lvl>
+    <w:lvl w:ilvl="6" w:tplc="FFFFFFFF" w:tentative="1">
+      <w:start w:val="1"/>
+      <w:numFmt w:val="bullet"/>
+      <w:lvlText w:val=""/>
+      <w:lvlJc w:val="left"/>
+      <w:pPr>
+        <w:ind w:left="5040" w:hanging="360"/>
+      </w:pPr>
+      <w:rPr>
+        <w:rFonts w:ascii="Symbol" w:hAnsi="Symbol" w:hint="default"/>
+      </w:rPr>
+    </w:lvl>
+    <w:lvl w:ilvl="7" w:tplc="FFFFFFFF" w:tentative="1">
+      <w:start w:val="1"/>
+      <w:numFmt w:val="bullet"/>
+      <w:lvlText w:val="o"/>
+      <w:lvlJc w:val="left"/>
+      <w:pPr>
+        <w:ind w:left="5760" w:hanging="360"/>
+      </w:pPr>
+      <w:rPr>
+        <w:rFonts w:ascii="Courier New" w:hAnsi="Courier New" w:cs="Courier New" w:hint="default"/>
+      </w:rPr>
+    </w:lvl>
+    <w:lvl w:ilvl="8" w:tplc="FFFFFFFF" w:tentative="1">
+      <w:start w:val="1"/>
+      <w:numFmt w:val="bullet"/>
+      <w:lvlText w:val=""/>
+      <w:lvlJc w:val="left"/>
+      <w:pPr>
+        <w:ind w:left="6480" w:hanging="360"/>
+      </w:pPr>
+      <w:rPr>
+        <w:rFonts w:ascii="Wingdings" w:hAnsi="Wingdings" w:hint="default"/>
+      </w:rPr>
+    </w:lvl>
+  </w:abstractNum>
+  <w:abstractNum w:abstractNumId="4" w15:restartNumberingAfterBreak="0">
+    <w:nsid w:val="155C1CBF"/>
+    <w:multiLevelType w:val="hybridMultilevel"/>
+    <w:tmpl w:val="60946A8E"/>
+    <w:lvl w:ilvl="0" w:tplc="041D0001">
+      <w:start w:val="1"/>
+      <w:numFmt w:val="bullet"/>
+      <w:lvlText w:val=""/>
+      <w:lvlJc w:val="left"/>
+      <w:pPr>
+        <w:ind w:left="720" w:hanging="360"/>
+      </w:pPr>
+      <w:rPr>
+        <w:rFonts w:ascii="Symbol" w:hAnsi="Symbol" w:hint="default"/>
+      </w:rPr>
+    </w:lvl>
+    <w:lvl w:ilvl="1" w:tplc="FFFFFFFF" w:tentative="1">
+      <w:start w:val="1"/>
+      <w:numFmt w:val="bullet"/>
+      <w:lvlText w:val="o"/>
+      <w:lvlJc w:val="left"/>
+      <w:pPr>
+        <w:ind w:left="1440" w:hanging="360"/>
+      </w:pPr>
+      <w:rPr>
+        <w:rFonts w:ascii="Courier New" w:hAnsi="Courier New" w:cs="Courier New" w:hint="default"/>
+      </w:rPr>
+    </w:lvl>
+    <w:lvl w:ilvl="2" w:tplc="FFFFFFFF" w:tentative="1">
+      <w:start w:val="1"/>
+      <w:numFmt w:val="bullet"/>
+      <w:lvlText w:val=""/>
+      <w:lvlJc w:val="left"/>
+      <w:pPr>
+        <w:ind w:left="2160" w:hanging="360"/>
+      </w:pPr>
+      <w:rPr>
+        <w:rFonts w:ascii="Wingdings" w:hAnsi="Wingdings" w:hint="default"/>
+      </w:rPr>
+    </w:lvl>
+    <w:lvl w:ilvl="3" w:tplc="FFFFFFFF" w:tentative="1">
+      <w:start w:val="1"/>
+      <w:numFmt w:val="bullet"/>
+      <w:lvlText w:val=""/>
+      <w:lvlJc w:val="left"/>
+      <w:pPr>
+        <w:ind w:left="2880" w:hanging="360"/>
+      </w:pPr>
+      <w:rPr>
+        <w:rFonts w:ascii="Symbol" w:hAnsi="Symbol" w:hint="default"/>
+      </w:rPr>
+    </w:lvl>
+    <w:lvl w:ilvl="4" w:tplc="FFFFFFFF" w:tentative="1">
+      <w:start w:val="1"/>
+      <w:numFmt w:val="bullet"/>
+      <w:lvlText w:val="o"/>
+      <w:lvlJc w:val="left"/>
+      <w:pPr>
+        <w:ind w:left="3600" w:hanging="360"/>
+      </w:pPr>
+      <w:rPr>
+        <w:rFonts w:ascii="Courier New" w:hAnsi="Courier New" w:cs="Courier New" w:hint="default"/>
+      </w:rPr>
+    </w:lvl>
+    <w:lvl w:ilvl="5" w:tplc="FFFFFFFF" w:tentative="1">
+      <w:start w:val="1"/>
+      <w:numFmt w:val="bullet"/>
+      <w:lvlText w:val=""/>
+      <w:lvlJc w:val="left"/>
+      <w:pPr>
+        <w:ind w:left="4320" w:hanging="360"/>
+      </w:pPr>
+      <w:rPr>
+        <w:rFonts w:ascii="Wingdings" w:hAnsi="Wingdings" w:hint="default"/>
+      </w:rPr>
+    </w:lvl>
+    <w:lvl w:ilvl="6" w:tplc="FFFFFFFF" w:tentative="1">
+      <w:start w:val="1"/>
+      <w:numFmt w:val="bullet"/>
+      <w:lvlText w:val=""/>
+      <w:lvlJc w:val="left"/>
+      <w:pPr>
+        <w:ind w:left="5040" w:hanging="360"/>
+      </w:pPr>
+      <w:rPr>
+        <w:rFonts w:ascii="Symbol" w:hAnsi="Symbol" w:hint="default"/>
+      </w:rPr>
+    </w:lvl>
+    <w:lvl w:ilvl="7" w:tplc="FFFFFFFF" w:tentative="1">
+      <w:start w:val="1"/>
+      <w:numFmt w:val="bullet"/>
+      <w:lvlText w:val="o"/>
+      <w:lvlJc w:val="left"/>
+      <w:pPr>
+        <w:ind w:left="5760" w:hanging="360"/>
+      </w:pPr>
+      <w:rPr>
+        <w:rFonts w:ascii="Courier New" w:hAnsi="Courier New" w:cs="Courier New" w:hint="default"/>
+      </w:rPr>
+    </w:lvl>
+    <w:lvl w:ilvl="8" w:tplc="FFFFFFFF" w:tentative="1">
+      <w:start w:val="1"/>
+      <w:numFmt w:val="bullet"/>
+      <w:lvlText w:val=""/>
+      <w:lvlJc w:val="left"/>
+      <w:pPr>
+        <w:ind w:left="6480" w:hanging="360"/>
+      </w:pPr>
+      <w:rPr>
+        <w:rFonts w:ascii="Wingdings" w:hAnsi="Wingdings" w:hint="default"/>
+      </w:rPr>
+    </w:lvl>
+  </w:abstractNum>
+  <w:abstractNum w:abstractNumId="5" w15:restartNumberingAfterBreak="0">
+    <w:nsid w:val="2FF174C1"/>
+    <w:multiLevelType w:val="multilevel"/>
+    <w:tmpl w:val="C1CC4B98"/>
+    <w:lvl w:ilvl="0">
+      <w:start w:val="1"/>
+      <w:numFmt w:val="decimal"/>
+      <w:lvlText w:val="%1."/>
+      <w:lvlJc w:val="left"/>
+      <w:pPr>
+        <w:tabs>
+          <w:tab w:val="num" w:pos="720"/>
+        </w:tabs>
+        <w:ind w:left="720" w:hanging="360"/>
+      </w:pPr>
+    </w:lvl>
+    <w:lvl w:ilvl="1" w:tentative="1">
+      <w:start w:val="1"/>
+      <w:numFmt w:val="decimal"/>
+      <w:lvlText w:val="%2."/>
+      <w:lvlJc w:val="left"/>
+      <w:pPr>
+        <w:tabs>
+          <w:tab w:val="num" w:pos="1440"/>
+        </w:tabs>
+        <w:ind w:left="1440" w:hanging="360"/>
+      </w:pPr>
+    </w:lvl>
+    <w:lvl w:ilvl="2" w:tentative="1">
+      <w:start w:val="1"/>
+      <w:numFmt w:val="decimal"/>
+      <w:lvlText w:val="%3."/>
+      <w:lvlJc w:val="left"/>
+      <w:pPr>
+        <w:tabs>
+          <w:tab w:val="num" w:pos="2160"/>
+        </w:tabs>
+        <w:ind w:left="2160" w:hanging="360"/>
+      </w:pPr>
+    </w:lvl>
+    <w:lvl w:ilvl="3" w:tentative="1">
+      <w:start w:val="1"/>
+      <w:numFmt w:val="decimal"/>
+      <w:lvlText w:val="%4."/>
+      <w:lvlJc w:val="left"/>
+      <w:pPr>
+        <w:tabs>
+          <w:tab w:val="num" w:pos="2880"/>
+        </w:tabs>
+        <w:ind w:left="2880" w:hanging="360"/>
+      </w:pPr>
+    </w:lvl>
+    <w:lvl w:ilvl="4" w:tentative="1">
+      <w:start w:val="1"/>
+      <w:numFmt w:val="decimal"/>
+      <w:lvlText w:val="%5."/>
+      <w:lvlJc w:val="left"/>
+      <w:pPr>
+        <w:tabs>
+          <w:tab w:val="num" w:pos="3600"/>
+        </w:tabs>
+        <w:ind w:left="3600" w:hanging="360"/>
+      </w:pPr>
+    </w:lvl>
+    <w:lvl w:ilvl="5" w:tentative="1">
+      <w:start w:val="1"/>
+      <w:numFmt w:val="decimal"/>
+      <w:lvlText w:val="%6."/>
+      <w:lvlJc w:val="left"/>
+      <w:pPr>
+        <w:tabs>
+          <w:tab w:val="num" w:pos="4320"/>
+        </w:tabs>
+        <w:ind w:left="4320" w:hanging="360"/>
+      </w:pPr>
+    </w:lvl>
+    <w:lvl w:ilvl="6" w:tentative="1">
+      <w:start w:val="1"/>
+      <w:numFmt w:val="decimal"/>
+      <w:lvlText w:val="%7."/>
+      <w:lvlJc w:val="left"/>
+      <w:pPr>
+        <w:tabs>
+          <w:tab w:val="num" w:pos="5040"/>
+        </w:tabs>
+        <w:ind w:left="5040" w:hanging="360"/>
+      </w:pPr>
+    </w:lvl>
+    <w:lvl w:ilvl="7" w:tentative="1">
+      <w:start w:val="1"/>
+      <w:numFmt w:val="decimal"/>
+      <w:lvlText w:val="%8."/>
+      <w:lvlJc w:val="left"/>
+      <w:pPr>
+        <w:tabs>
+          <w:tab w:val="num" w:pos="5760"/>
+        </w:tabs>
+        <w:ind w:left="5760" w:hanging="360"/>
+      </w:pPr>
+    </w:lvl>
+    <w:lvl w:ilvl="8" w:tentative="1">
+      <w:start w:val="1"/>
+      <w:numFmt w:val="decimal"/>
+      <w:lvlText w:val="%9."/>
+      <w:lvlJc w:val="left"/>
+      <w:pPr>
+        <w:tabs>
+          <w:tab w:val="num" w:pos="6480"/>
+        </w:tabs>
+        <w:ind w:left="6480" w:hanging="360"/>
+      </w:pPr>
+    </w:lvl>
+  </w:abstractNum>
+  <w:abstractNum w:abstractNumId="6" w15:restartNumberingAfterBreak="0">
+    <w:nsid w:val="318B557A"/>
+    <w:multiLevelType w:val="multilevel"/>
+    <w:tmpl w:val="DBA02E2C"/>
+    <w:lvl w:ilvl="0">
+      <w:start w:val="1"/>
+      <w:numFmt w:val="bullet"/>
+      <w:lvlText w:val=""/>
+      <w:lvlJc w:val="left"/>
+      <w:pPr>
+        <w:tabs>
+          <w:tab w:val="num" w:pos="720"/>
+        </w:tabs>
+        <w:ind w:left="720" w:hanging="360"/>
+      </w:pPr>
+      <w:rPr>
+        <w:rFonts w:ascii="Symbol" w:hAnsi="Symbol" w:hint="default"/>
+        <w:sz w:val="20"/>
+      </w:rPr>
+    </w:lvl>
+    <w:lvl w:ilvl="1" w:tentative="1">
+      <w:start w:val="1"/>
+      <w:numFmt w:val="bullet"/>
+      <w:lvlText w:val="o"/>
+      <w:lvlJc w:val="left"/>
+      <w:pPr>
+        <w:tabs>
+          <w:tab w:val="num" w:pos="1440"/>
+        </w:tabs>
+        <w:ind w:left="1440" w:hanging="360"/>
+      </w:pPr>
+      <w:rPr>
+        <w:rFonts w:ascii="Courier New" w:hAnsi="Courier New" w:hint="default"/>
+        <w:sz w:val="20"/>
+      </w:rPr>
+    </w:lvl>
+    <w:lvl w:ilvl="2" w:tentative="1">
+      <w:start w:val="1"/>
+      <w:numFmt w:val="bullet"/>
+      <w:lvlText w:val=""/>
+      <w:lvlJc w:val="left"/>
+      <w:pPr>
+        <w:tabs>
+          <w:tab w:val="num" w:pos="2160"/>
+        </w:tabs>
+        <w:ind w:left="2160" w:hanging="360"/>
+      </w:pPr>
+      <w:rPr>
+        <w:rFonts w:ascii="Wingdings" w:hAnsi="Wingdings" w:hint="default"/>
+        <w:sz w:val="20"/>
+      </w:rPr>
+    </w:lvl>
+    <w:lvl w:ilvl="3" w:tentative="1">
+      <w:start w:val="1"/>
+      <w:numFmt w:val="bullet"/>
+      <w:lvlText w:val=""/>
+      <w:lvlJc w:val="left"/>
+      <w:pPr>
+        <w:tabs>
+          <w:tab w:val="num" w:pos="2880"/>
+        </w:tabs>
+        <w:ind w:left="2880" w:hanging="360"/>
+      </w:pPr>
+      <w:rPr>
+        <w:rFonts w:ascii="Wingdings" w:hAnsi="Wingdings" w:hint="default"/>
+        <w:sz w:val="20"/>
+      </w:rPr>
+    </w:lvl>
+    <w:lvl w:ilvl="4" w:tentative="1">
+      <w:start w:val="1"/>
+      <w:numFmt w:val="bullet"/>
+      <w:lvlText w:val=""/>
+      <w:lvlJc w:val="left"/>
+      <w:pPr>
+        <w:tabs>
+          <w:tab w:val="num" w:pos="3600"/>
+        </w:tabs>
+        <w:ind w:left="3600" w:hanging="360"/>
+      </w:pPr>
+      <w:rPr>
+        <w:rFonts w:ascii="Wingdings" w:hAnsi="Wingdings" w:hint="default"/>
+        <w:sz w:val="20"/>
+      </w:rPr>
+    </w:lvl>
+    <w:lvl w:ilvl="5" w:tentative="1">
+      <w:start w:val="1"/>
+      <w:numFmt w:val="bullet"/>
+      <w:lvlText w:val=""/>
+      <w:lvlJc w:val="left"/>
+      <w:pPr>
+        <w:tabs>
+          <w:tab w:val="num" w:pos="4320"/>
+        </w:tabs>
+        <w:ind w:left="4320" w:hanging="360"/>
+      </w:pPr>
+      <w:rPr>
+        <w:rFonts w:ascii="Wingdings" w:hAnsi="Wingdings" w:hint="default"/>
+        <w:sz w:val="20"/>
+      </w:rPr>
+    </w:lvl>
+    <w:lvl w:ilvl="6" w:tentative="1">
+      <w:start w:val="1"/>
+      <w:numFmt w:val="bullet"/>
+      <w:lvlText w:val=""/>
+      <w:lvlJc w:val="left"/>
+      <w:pPr>
+        <w:tabs>
+          <w:tab w:val="num" w:pos="5040"/>
+        </w:tabs>
+        <w:ind w:left="5040" w:hanging="360"/>
+      </w:pPr>
+      <w:rPr>
+        <w:rFonts w:ascii="Wingdings" w:hAnsi="Wingdings" w:hint="default"/>
+        <w:sz w:val="20"/>
+      </w:rPr>
+    </w:lvl>
+    <w:lvl w:ilvl="7" w:tentative="1">
+      <w:start w:val="1"/>
+      <w:numFmt w:val="bullet"/>
+      <w:lvlText w:val=""/>
+      <w:lvlJc w:val="left"/>
+      <w:pPr>
+        <w:tabs>
+          <w:tab w:val="num" w:pos="5760"/>
+        </w:tabs>
+        <w:ind w:left="5760" w:hanging="360"/>
+      </w:pPr>
+      <w:rPr>
+        <w:rFonts w:ascii="Wingdings" w:hAnsi="Wingdings" w:hint="default"/>
+        <w:sz w:val="20"/>
+      </w:rPr>
+    </w:lvl>
+    <w:lvl w:ilvl="8" w:tentative="1">
+      <w:start w:val="1"/>
+      <w:numFmt w:val="bullet"/>
+      <w:lvlText w:val=""/>
+      <w:lvlJc w:val="left"/>
+      <w:pPr>
+        <w:tabs>
+          <w:tab w:val="num" w:pos="6480"/>
+        </w:tabs>
+        <w:ind w:left="6480" w:hanging="360"/>
+      </w:pPr>
+      <w:rPr>
+        <w:rFonts w:ascii="Wingdings" w:hAnsi="Wingdings" w:hint="default"/>
+        <w:sz w:val="20"/>
+      </w:rPr>
+    </w:lvl>
+  </w:abstractNum>
+  <w:abstractNum w:abstractNumId="7" w15:restartNumberingAfterBreak="0">
+    <w:nsid w:val="3B6135EE"/>
+    <w:multiLevelType w:val="hybridMultilevel"/>
+    <w:tmpl w:val="138AF25E"/>
+    <w:lvl w:ilvl="0" w:tplc="041D0001">
+      <w:start w:val="1"/>
+      <w:numFmt w:val="bullet"/>
+      <w:lvlText w:val=""/>
+      <w:lvlJc w:val="left"/>
+      <w:pPr>
+        <w:ind w:left="720" w:hanging="360"/>
+      </w:pPr>
+      <w:rPr>
+        <w:rFonts w:ascii="Symbol" w:hAnsi="Symbol" w:hint="default"/>
+      </w:rPr>
+    </w:lvl>
+    <w:lvl w:ilvl="1" w:tplc="FFFFFFFF" w:tentative="1">
+      <w:start w:val="1"/>
+      <w:numFmt w:val="bullet"/>
+      <w:lvlText w:val="o"/>
+      <w:lvlJc w:val="left"/>
+      <w:pPr>
+        <w:ind w:left="1440" w:hanging="360"/>
+      </w:pPr>
+      <w:rPr>
+        <w:rFonts w:ascii="Courier New" w:hAnsi="Courier New" w:cs="Courier New" w:hint="default"/>
+      </w:rPr>
+    </w:lvl>
+    <w:lvl w:ilvl="2" w:tplc="FFFFFFFF" w:tentative="1">
+      <w:start w:val="1"/>
+      <w:numFmt w:val="bullet"/>
+      <w:lvlText w:val=""/>
+      <w:lvlJc w:val="left"/>
+      <w:pPr>
+        <w:ind w:left="2160" w:hanging="360"/>
+      </w:pPr>
+      <w:rPr>
+        <w:rFonts w:ascii="Wingdings" w:hAnsi="Wingdings" w:hint="default"/>
+      </w:rPr>
+    </w:lvl>
+    <w:lvl w:ilvl="3" w:tplc="FFFFFFFF" w:tentative="1">
+      <w:start w:val="1"/>
+      <w:numFmt w:val="bullet"/>
+      <w:lvlText w:val=""/>
+      <w:lvlJc w:val="left"/>
+      <w:pPr>
+        <w:ind w:left="2880" w:hanging="360"/>
+      </w:pPr>
+      <w:rPr>
+        <w:rFonts w:ascii="Symbol" w:hAnsi="Symbol" w:hint="default"/>
+      </w:rPr>
+    </w:lvl>
+    <w:lvl w:ilvl="4" w:tplc="FFFFFFFF" w:tentative="1">
+      <w:start w:val="1"/>
+      <w:numFmt w:val="bullet"/>
+      <w:lvlText w:val="o"/>
+      <w:lvlJc w:val="left"/>
+      <w:pPr>
+        <w:ind w:left="3600" w:hanging="360"/>
+      </w:pPr>
+      <w:rPr>
+        <w:rFonts w:ascii="Courier New" w:hAnsi="Courier New" w:cs="Courier New" w:hint="default"/>
+      </w:rPr>
+    </w:lvl>
+    <w:lvl w:ilvl="5" w:tplc="FFFFFFFF" w:tentative="1">
+      <w:start w:val="1"/>
+      <w:numFmt w:val="bullet"/>
+      <w:lvlText w:val=""/>
+      <w:lvlJc w:val="left"/>
+      <w:pPr>
+        <w:ind w:left="4320" w:hanging="360"/>
+      </w:pPr>
+      <w:rPr>
+        <w:rFonts w:ascii="Wingdings" w:hAnsi="Wingdings" w:hint="default"/>
+      </w:rPr>
+    </w:lvl>
+    <w:lvl w:ilvl="6" w:tplc="FFFFFFFF" w:tentative="1">
+      <w:start w:val="1"/>
+      <w:numFmt w:val="bullet"/>
+      <w:lvlText w:val=""/>
+      <w:lvlJc w:val="left"/>
+      <w:pPr>
+        <w:ind w:left="5040" w:hanging="360"/>
+      </w:pPr>
+      <w:rPr>
+        <w:rFonts w:ascii="Symbol" w:hAnsi="Symbol" w:hint="default"/>
+      </w:rPr>
+    </w:lvl>
+    <w:lvl w:ilvl="7" w:tplc="FFFFFFFF" w:tentative="1">
+      <w:start w:val="1"/>
+      <w:numFmt w:val="bullet"/>
+      <w:lvlText w:val="o"/>
+      <w:lvlJc w:val="left"/>
+      <w:pPr>
+        <w:ind w:left="5760" w:hanging="360"/>
+      </w:pPr>
+      <w:rPr>
+        <w:rFonts w:ascii="Courier New" w:hAnsi="Courier New" w:cs="Courier New" w:hint="default"/>
+      </w:rPr>
+    </w:lvl>
+    <w:lvl w:ilvl="8" w:tplc="FFFFFFFF" w:tentative="1">
+      <w:start w:val="1"/>
+      <w:numFmt w:val="bullet"/>
+      <w:lvlText w:val=""/>
+      <w:lvlJc w:val="left"/>
+      <w:pPr>
+        <w:ind w:left="6480" w:hanging="360"/>
+      </w:pPr>
+      <w:rPr>
+        <w:rFonts w:ascii="Wingdings" w:hAnsi="Wingdings" w:hint="default"/>
+      </w:rPr>
+    </w:lvl>
+  </w:abstractNum>
+  <w:abstractNum w:abstractNumId="8" w15:restartNumberingAfterBreak="0">
+    <w:nsid w:val="493A7D89"/>
+    <w:multiLevelType w:val="multilevel"/>
+    <w:tmpl w:val="8DBAA618"/>
+    <w:lvl w:ilvl="0">
+      <w:start w:val="1"/>
+      <w:numFmt w:val="bullet"/>
+      <w:lvlText w:val=""/>
+      <w:lvlJc w:val="left"/>
+      <w:pPr>
+        <w:tabs>
+          <w:tab w:val="num" w:pos="720"/>
+        </w:tabs>
+        <w:ind w:left="720" w:hanging="360"/>
+      </w:pPr>
+      <w:rPr>
+        <w:rFonts w:ascii="Symbol" w:hAnsi="Symbol" w:hint="default"/>
+        <w:sz w:val="20"/>
+      </w:rPr>
+    </w:lvl>
+    <w:lvl w:ilvl="1" w:tentative="1">
+      <w:start w:val="1"/>
+      <w:numFmt w:val="bullet"/>
+      <w:lvlText w:val="o"/>
+      <w:lvlJc w:val="left"/>
+      <w:pPr>
+        <w:tabs>
+          <w:tab w:val="num" w:pos="1440"/>
+        </w:tabs>
+        <w:ind w:left="1440" w:hanging="360"/>
+      </w:pPr>
+      <w:rPr>
+        <w:rFonts w:ascii="Courier New" w:hAnsi="Courier New" w:hint="default"/>
+        <w:sz w:val="20"/>
+      </w:rPr>
+    </w:lvl>
+    <w:lvl w:ilvl="2" w:tentative="1">
+      <w:start w:val="1"/>
+      <w:numFmt w:val="bullet"/>
+      <w:lvlText w:val=""/>
+      <w:lvlJc w:val="left"/>
+      <w:pPr>
+        <w:tabs>
+          <w:tab w:val="num" w:pos="2160"/>
+        </w:tabs>
+        <w:ind w:left="2160" w:hanging="360"/>
+      </w:pPr>
+      <w:rPr>
+        <w:rFonts w:ascii="Wingdings" w:hAnsi="Wingdings" w:hint="default"/>
+        <w:sz w:val="20"/>
+      </w:rPr>
+    </w:lvl>
+    <w:lvl w:ilvl="3" w:tentative="1">
+      <w:start w:val="1"/>
+      <w:numFmt w:val="bullet"/>
+      <w:lvlText w:val=""/>
+      <w:lvlJc w:val="left"/>
+      <w:pPr>
+        <w:tabs>
+          <w:tab w:val="num" w:pos="2880"/>
+        </w:tabs>
+        <w:ind w:left="2880" w:hanging="360"/>
+      </w:pPr>
+      <w:rPr>
+        <w:rFonts w:ascii="Wingdings" w:hAnsi="Wingdings" w:hint="default"/>
+        <w:sz w:val="20"/>
+      </w:rPr>
+    </w:lvl>
+    <w:lvl w:ilvl="4" w:tentative="1">
+      <w:start w:val="1"/>
+      <w:numFmt w:val="bullet"/>
+      <w:lvlText w:val=""/>
+      <w:lvlJc w:val="left"/>
+      <w:pPr>
+        <w:tabs>
+          <w:tab w:val="num" w:pos="3600"/>
+        </w:tabs>
+        <w:ind w:left="3600" w:hanging="360"/>
+      </w:pPr>
+      <w:rPr>
+        <w:rFonts w:ascii="Wingdings" w:hAnsi="Wingdings" w:hint="default"/>
+        <w:sz w:val="20"/>
+      </w:rPr>
+    </w:lvl>
+    <w:lvl w:ilvl="5" w:tentative="1">
+      <w:start w:val="1"/>
+      <w:numFmt w:val="bullet"/>
+      <w:lvlText w:val=""/>
+      <w:lvlJc w:val="left"/>
+      <w:pPr>
+        <w:tabs>
+          <w:tab w:val="num" w:pos="4320"/>
+        </w:tabs>
+        <w:ind w:left="4320" w:hanging="360"/>
+      </w:pPr>
+      <w:rPr>
+        <w:rFonts w:ascii="Wingdings" w:hAnsi="Wingdings" w:hint="default"/>
+        <w:sz w:val="20"/>
+      </w:rPr>
+    </w:lvl>
+    <w:lvl w:ilvl="6" w:tentative="1">
+      <w:start w:val="1"/>
+      <w:numFmt w:val="bullet"/>
+      <w:lvlText w:val=""/>
+      <w:lvlJc w:val="left"/>
+      <w:pPr>
+        <w:tabs>
+          <w:tab w:val="num" w:pos="5040"/>
+        </w:tabs>
+        <w:ind w:left="5040" w:hanging="360"/>
+      </w:pPr>
+      <w:rPr>
+        <w:rFonts w:ascii="Wingdings" w:hAnsi="Wingdings" w:hint="default"/>
+        <w:sz w:val="20"/>
+      </w:rPr>
+    </w:lvl>
+    <w:lvl w:ilvl="7" w:tentative="1">
+      <w:start w:val="1"/>
+      <w:numFmt w:val="bullet"/>
+      <w:lvlText w:val=""/>
+      <w:lvlJc w:val="left"/>
+      <w:pPr>
+        <w:tabs>
+          <w:tab w:val="num" w:pos="5760"/>
+        </w:tabs>
+        <w:ind w:left="5760" w:hanging="360"/>
+      </w:pPr>
+      <w:rPr>
+        <w:rFonts w:ascii="Wingdings" w:hAnsi="Wingdings" w:hint="default"/>
+        <w:sz w:val="20"/>
+      </w:rPr>
+    </w:lvl>
+    <w:lvl w:ilvl="8" w:tentative="1">
+      <w:start w:val="1"/>
+      <w:numFmt w:val="bullet"/>
+      <w:lvlText w:val=""/>
+      <w:lvlJc w:val="left"/>
+      <w:pPr>
+        <w:tabs>
+          <w:tab w:val="num" w:pos="6480"/>
+        </w:tabs>
+        <w:ind w:left="6480" w:hanging="360"/>
+      </w:pPr>
+      <w:rPr>
+        <w:rFonts w:ascii="Wingdings" w:hAnsi="Wingdings" w:hint="default"/>
+        <w:sz w:val="20"/>
+      </w:rPr>
+    </w:lvl>
+  </w:abstractNum>
+  <w:abstractNum w:abstractNumId="9" w15:restartNumberingAfterBreak="0">
+    <w:nsid w:val="6113576B"/>
+    <w:multiLevelType w:val="multilevel"/>
+    <w:tmpl w:val="D8CE0EA4"/>
+    <w:lvl w:ilvl="0">
+      <w:start w:val="1"/>
+      <w:numFmt w:val="bullet"/>
+      <w:lvlText w:val=""/>
+      <w:lvlJc w:val="left"/>
+      <w:pPr>
+        <w:tabs>
+          <w:tab w:val="num" w:pos="720"/>
+        </w:tabs>
+        <w:ind w:left="720" w:hanging="360"/>
+      </w:pPr>
+      <w:rPr>
+        <w:rFonts w:ascii="Symbol" w:hAnsi="Symbol" w:hint="default"/>
+        <w:sz w:val="20"/>
+      </w:rPr>
+    </w:lvl>
+    <w:lvl w:ilvl="1" w:tentative="1">
+      <w:start w:val="1"/>
+      <w:numFmt w:val="bullet"/>
+      <w:lvlText w:val="o"/>
+      <w:lvlJc w:val="left"/>
+      <w:pPr>
+        <w:tabs>
+          <w:tab w:val="num" w:pos="1440"/>
+        </w:tabs>
+        <w:ind w:left="1440" w:hanging="360"/>
+      </w:pPr>
+      <w:rPr>
+        <w:rFonts w:ascii="Courier New" w:hAnsi="Courier New" w:hint="default"/>
+        <w:sz w:val="20"/>
+      </w:rPr>
+    </w:lvl>
+    <w:lvl w:ilvl="2" w:tentative="1">
+      <w:start w:val="1"/>
+      <w:numFmt w:val="bullet"/>
+      <w:lvlText w:val=""/>
+      <w:lvlJc w:val="left"/>
+      <w:pPr>
+        <w:tabs>
+          <w:tab w:val="num" w:pos="2160"/>
+        </w:tabs>
+        <w:ind w:left="2160" w:hanging="360"/>
+      </w:pPr>
+      <w:rPr>
+        <w:rFonts w:ascii="Wingdings" w:hAnsi="Wingdings" w:hint="default"/>
+        <w:sz w:val="20"/>
+      </w:rPr>
+    </w:lvl>
+    <w:lvl w:ilvl="3" w:tentative="1">
+      <w:start w:val="1"/>
+      <w:numFmt w:val="bullet"/>
+      <w:lvlText w:val=""/>
+      <w:lvlJc w:val="left"/>
+      <w:pPr>
+        <w:tabs>
+          <w:tab w:val="num" w:pos="2880"/>
+        </w:tabs>
+        <w:ind w:left="2880" w:hanging="360"/>
+      </w:pPr>
+      <w:rPr>
+        <w:rFonts w:ascii="Wingdings" w:hAnsi="Wingdings" w:hint="default"/>
+        <w:sz w:val="20"/>
+      </w:rPr>
+    </w:lvl>
+    <w:lvl w:ilvl="4" w:tentative="1">
+      <w:start w:val="1"/>
+      <w:numFmt w:val="bullet"/>
+      <w:lvlText w:val=""/>
+      <w:lvlJc w:val="left"/>
+      <w:pPr>
+        <w:tabs>
+          <w:tab w:val="num" w:pos="3600"/>
+        </w:tabs>
+        <w:ind w:left="3600" w:hanging="360"/>
+      </w:pPr>
+      <w:rPr>
+        <w:rFonts w:ascii="Wingdings" w:hAnsi="Wingdings" w:hint="default"/>
+        <w:sz w:val="20"/>
+      </w:rPr>
+    </w:lvl>
+    <w:lvl w:ilvl="5" w:tentative="1">
+      <w:start w:val="1"/>
+      <w:numFmt w:val="bullet"/>
+      <w:lvlText w:val=""/>
+      <w:lvlJc w:val="left"/>
+      <w:pPr>
+        <w:tabs>
+          <w:tab w:val="num" w:pos="4320"/>
+        </w:tabs>
+        <w:ind w:left="4320" w:hanging="360"/>
+      </w:pPr>
+      <w:rPr>
+        <w:rFonts w:ascii="Wingdings" w:hAnsi="Wingdings" w:hint="default"/>
+        <w:sz w:val="20"/>
+      </w:rPr>
+    </w:lvl>
+    <w:lvl w:ilvl="6" w:tentative="1">
+      <w:start w:val="1"/>
+      <w:numFmt w:val="bullet"/>
+      <w:lvlText w:val=""/>
+      <w:lvlJc w:val="left"/>
+      <w:pPr>
+        <w:tabs>
+          <w:tab w:val="num" w:pos="5040"/>
+        </w:tabs>
+        <w:ind w:left="5040" w:hanging="360"/>
+      </w:pPr>
+      <w:rPr>
+        <w:rFonts w:ascii="Wingdings" w:hAnsi="Wingdings" w:hint="default"/>
+        <w:sz w:val="20"/>
+      </w:rPr>
+    </w:lvl>
+    <w:lvl w:ilvl="7" w:tentative="1">
+      <w:start w:val="1"/>
+      <w:numFmt w:val="bullet"/>
+      <w:lvlText w:val=""/>
+      <w:lvlJc w:val="left"/>
+      <w:pPr>
+        <w:tabs>
+          <w:tab w:val="num" w:pos="5760"/>
+        </w:tabs>
+        <w:ind w:left="5760" w:hanging="360"/>
+      </w:pPr>
+      <w:rPr>
+        <w:rFonts w:ascii="Wingdings" w:hAnsi="Wingdings" w:hint="default"/>
+        <w:sz w:val="20"/>
+      </w:rPr>
+    </w:lvl>
+    <w:lvl w:ilvl="8" w:tentative="1">
+      <w:start w:val="1"/>
+      <w:numFmt w:val="bullet"/>
+      <w:lvlText w:val=""/>
+      <w:lvlJc w:val="left"/>
+      <w:pPr>
+        <w:tabs>
+          <w:tab w:val="num" w:pos="6480"/>
+        </w:tabs>
+        <w:ind w:left="6480" w:hanging="360"/>
+      </w:pPr>
+      <w:rPr>
+        <w:rFonts w:ascii="Wingdings" w:hAnsi="Wingdings" w:hint="default"/>
+        <w:sz w:val="20"/>
+      </w:rPr>
+    </w:lvl>
+  </w:abstractNum>
+  <w:abstractNum w:abstractNumId="10" w15:restartNumberingAfterBreak="0">
+    <w:nsid w:val="62CF69C9"/>
+    <w:multiLevelType w:val="multilevel"/>
+    <w:tmpl w:val="3D10FE1C"/>
+    <w:lvl w:ilvl="0">
+      <w:start w:val="1"/>
+      <w:numFmt w:val="bullet"/>
+      <w:lvlText w:val=""/>
+      <w:lvlJc w:val="left"/>
+      <w:pPr>
+        <w:tabs>
+          <w:tab w:val="num" w:pos="720"/>
+        </w:tabs>
+        <w:ind w:left="720" w:hanging="360"/>
+      </w:pPr>
+      <w:rPr>
+        <w:rFonts w:ascii="Symbol" w:hAnsi="Symbol" w:hint="default"/>
+        <w:sz w:val="20"/>
+      </w:rPr>
+    </w:lvl>
+    <w:lvl w:ilvl="1" w:tentative="1">
+      <w:start w:val="1"/>
+      <w:numFmt w:val="bullet"/>
+      <w:lvlText w:val="o"/>
+      <w:lvlJc w:val="left"/>
+      <w:pPr>
+        <w:tabs>
+          <w:tab w:val="num" w:pos="1440"/>
+        </w:tabs>
+        <w:ind w:left="1440" w:hanging="360"/>
+      </w:pPr>
+      <w:rPr>
+        <w:rFonts w:ascii="Courier New" w:hAnsi="Courier New" w:hint="default"/>
+        <w:sz w:val="20"/>
+      </w:rPr>
+    </w:lvl>
+    <w:lvl w:ilvl="2" w:tentative="1">
+      <w:start w:val="1"/>
+      <w:numFmt w:val="bullet"/>
+      <w:lvlText w:val=""/>
+      <w:lvlJc w:val="left"/>
+      <w:pPr>
+        <w:tabs>
+          <w:tab w:val="num" w:pos="2160"/>
+        </w:tabs>
+        <w:ind w:left="2160" w:hanging="360"/>
+      </w:pPr>
+      <w:rPr>
+        <w:rFonts w:ascii="Wingdings" w:hAnsi="Wingdings" w:hint="default"/>
+        <w:sz w:val="20"/>
+      </w:rPr>
+    </w:lvl>
+    <w:lvl w:ilvl="3" w:tentative="1">
+      <w:start w:val="1"/>
+      <w:numFmt w:val="bullet"/>
+      <w:lvlText w:val=""/>
+      <w:lvlJc w:val="left"/>
+      <w:pPr>
+        <w:tabs>
+          <w:tab w:val="num" w:pos="2880"/>
+        </w:tabs>
+        <w:ind w:left="2880" w:hanging="360"/>
+      </w:pPr>
+      <w:rPr>
+        <w:rFonts w:ascii="Wingdings" w:hAnsi="Wingdings" w:hint="default"/>
+        <w:sz w:val="20"/>
+      </w:rPr>
+    </w:lvl>
+    <w:lvl w:ilvl="4" w:tentative="1">
+      <w:start w:val="1"/>
+      <w:numFmt w:val="bullet"/>
+      <w:lvlText w:val=""/>
+      <w:lvlJc w:val="left"/>
+      <w:pPr>
+        <w:tabs>
+          <w:tab w:val="num" w:pos="3600"/>
+        </w:tabs>
+        <w:ind w:left="3600" w:hanging="360"/>
+      </w:pPr>
+      <w:rPr>
+        <w:rFonts w:ascii="Wingdings" w:hAnsi="Wingdings" w:hint="default"/>
+        <w:sz w:val="20"/>
+      </w:rPr>
+    </w:lvl>
+    <w:lvl w:ilvl="5" w:tentative="1">
+      <w:start w:val="1"/>
+      <w:numFmt w:val="bullet"/>
+      <w:lvlText w:val=""/>
+      <w:lvlJc w:val="left"/>
+      <w:pPr>
+        <w:tabs>
+          <w:tab w:val="num" w:pos="4320"/>
+        </w:tabs>
+        <w:ind w:left="4320" w:hanging="360"/>
+      </w:pPr>
+      <w:rPr>
+        <w:rFonts w:ascii="Wingdings" w:hAnsi="Wingdings" w:hint="default"/>
+        <w:sz w:val="20"/>
+      </w:rPr>
+    </w:lvl>
+    <w:lvl w:ilvl="6" w:tentative="1">
+      <w:start w:val="1"/>
+      <w:numFmt w:val="bullet"/>
+      <w:lvlText w:val=""/>
+      <w:lvlJc w:val="left"/>
+      <w:pPr>
+        <w:tabs>
+          <w:tab w:val="num" w:pos="5040"/>
+        </w:tabs>
+        <w:ind w:left="5040" w:hanging="360"/>
+      </w:pPr>
+      <w:rPr>
+        <w:rFonts w:ascii="Wingdings" w:hAnsi="Wingdings" w:hint="default"/>
+        <w:sz w:val="20"/>
+      </w:rPr>
+    </w:lvl>
+    <w:lvl w:ilvl="7" w:tentative="1">
+      <w:start w:val="1"/>
+      <w:numFmt w:val="bullet"/>
+      <w:lvlText w:val=""/>
+      <w:lvlJc w:val="left"/>
+      <w:pPr>
+        <w:tabs>
+          <w:tab w:val="num" w:pos="5760"/>
+        </w:tabs>
+        <w:ind w:left="5760" w:hanging="360"/>
+      </w:pPr>
+      <w:rPr>
+        <w:rFonts w:ascii="Wingdings" w:hAnsi="Wingdings" w:hint="default"/>
+        <w:sz w:val="20"/>
+      </w:rPr>
+    </w:lvl>
+    <w:lvl w:ilvl="8" w:tentative="1">
+      <w:start w:val="1"/>
+      <w:numFmt w:val="bullet"/>
+      <w:lvlText w:val=""/>
+      <w:lvlJc w:val="left"/>
+      <w:pPr>
+        <w:tabs>
+          <w:tab w:val="num" w:pos="6480"/>
+        </w:tabs>
+        <w:ind w:left="6480" w:hanging="360"/>
+      </w:pPr>
+      <w:rPr>
+        <w:rFonts w:ascii="Wingdings" w:hAnsi="Wingdings" w:hint="default"/>
+        <w:sz w:val="20"/>
+      </w:rPr>
+    </w:lvl>
+  </w:abstractNum>
+  <w:num w:numId="1" w16cid:durableId="1925533260">
+    <w:abstractNumId w:val="9"/>
+  </w:num>
+  <w:num w:numId="2" w16cid:durableId="92677372">
+    <w:abstractNumId w:val="10"/>
+  </w:num>
+  <w:num w:numId="3" w16cid:durableId="100997188">
+    <w:abstractNumId w:val="8"/>
+  </w:num>
+  <w:num w:numId="4" w16cid:durableId="720246017">
+    <w:abstractNumId w:val="6"/>
+  </w:num>
+  <w:num w:numId="5" w16cid:durableId="1972052481">
+    <w:abstractNumId w:val="1"/>
+  </w:num>
+  <w:num w:numId="6" w16cid:durableId="154759565">
+    <w:abstractNumId w:val="5"/>
+  </w:num>
+  <w:num w:numId="7" w16cid:durableId="378893815">
+    <w:abstractNumId w:val="2"/>
+  </w:num>
+  <w:num w:numId="8" w16cid:durableId="430711209">
+    <w:abstractNumId w:val="7"/>
+  </w:num>
+  <w:num w:numId="9" w16cid:durableId="57022309">
+    <w:abstractNumId w:val="0"/>
+  </w:num>
+  <w:num w:numId="10" w16cid:durableId="1678117794">
+    <w:abstractNumId w:val="3"/>
+  </w:num>
+  <w:num w:numId="11" w16cid:durableId="1940137129">
+    <w:abstractNumId w:val="4"/>
+  </w:num>
+</w:numbering>
 </file>
 
 <file path=word/styles.xml><?xml version="1.0" encoding="utf-8"?>
@@ -1436,6 +3997,7 @@
   <w:style w:type="character" w:default="1" w:styleId="Standardstycketeckensnitt">
     <w:name w:val="Default Paragraph Font"/>
     <w:uiPriority w:val="1"/>
+    <w:semiHidden/>
     <w:unhideWhenUsed/>
   </w:style>
   <w:style w:type="table" w:default="1" w:styleId="Normaltabell">
@@ -1500,6 +4062,95 @@
         <w:insideV w:val="single" w:sz="4" w:space="0" w:color="auto"/>
       </w:tblBorders>
     </w:tblPr>
+  </w:style>
+  <w:style w:type="paragraph" w:customStyle="1" w:styleId="p1">
+    <w:name w:val="p1"/>
+    <w:basedOn w:val="Normal"/>
+    <w:rsid w:val="004C20CC"/>
+    <w:pPr>
+      <w:spacing w:before="100" w:beforeAutospacing="1" w:after="100" w:afterAutospacing="1" w:line="240" w:lineRule="auto"/>
+    </w:pPr>
+    <w:rPr>
+      <w:rFonts w:ascii="Times New Roman" w:eastAsia="Times New Roman" w:hAnsi="Times New Roman" w:cs="Times New Roman"/>
+      <w:kern w:val="0"/>
+      <w:sz w:val="24"/>
+      <w:szCs w:val="24"/>
+      <w:lang w:eastAsia="sv-SE"/>
+      <w14:ligatures w14:val="none"/>
+    </w:rPr>
+  </w:style>
+  <w:style w:type="character" w:styleId="Stark">
+    <w:name w:val="Strong"/>
+    <w:basedOn w:val="Standardstycketeckensnitt"/>
+    <w:uiPriority w:val="22"/>
+    <w:qFormat/>
+    <w:rsid w:val="004C20CC"/>
+    <w:rPr>
+      <w:b/>
+      <w:bCs/>
+    </w:rPr>
+  </w:style>
+  <w:style w:type="paragraph" w:customStyle="1" w:styleId="p2">
+    <w:name w:val="p2"/>
+    <w:basedOn w:val="Normal"/>
+    <w:rsid w:val="004C20CC"/>
+    <w:pPr>
+      <w:spacing w:before="100" w:beforeAutospacing="1" w:after="100" w:afterAutospacing="1" w:line="240" w:lineRule="auto"/>
+    </w:pPr>
+    <w:rPr>
+      <w:rFonts w:ascii="Times New Roman" w:eastAsia="Times New Roman" w:hAnsi="Times New Roman" w:cs="Times New Roman"/>
+      <w:kern w:val="0"/>
+      <w:sz w:val="24"/>
+      <w:szCs w:val="24"/>
+      <w:lang w:eastAsia="sv-SE"/>
+      <w14:ligatures w14:val="none"/>
+    </w:rPr>
+  </w:style>
+  <w:style w:type="paragraph" w:customStyle="1" w:styleId="p3">
+    <w:name w:val="p3"/>
+    <w:basedOn w:val="Normal"/>
+    <w:rsid w:val="004C20CC"/>
+    <w:pPr>
+      <w:spacing w:before="100" w:beforeAutospacing="1" w:after="100" w:afterAutospacing="1" w:line="240" w:lineRule="auto"/>
+    </w:pPr>
+    <w:rPr>
+      <w:rFonts w:ascii="Times New Roman" w:eastAsia="Times New Roman" w:hAnsi="Times New Roman" w:cs="Times New Roman"/>
+      <w:kern w:val="0"/>
+      <w:sz w:val="24"/>
+      <w:szCs w:val="24"/>
+      <w:lang w:eastAsia="sv-SE"/>
+      <w14:ligatures w14:val="none"/>
+    </w:rPr>
+  </w:style>
+  <w:style w:type="paragraph" w:styleId="Normalwebb">
+    <w:name w:val="Normal (Web)"/>
+    <w:basedOn w:val="Normal"/>
+    <w:uiPriority w:val="99"/>
+    <w:semiHidden/>
+    <w:unhideWhenUsed/>
+    <w:rsid w:val="00AC0913"/>
+    <w:pPr>
+      <w:spacing w:before="100" w:beforeAutospacing="1" w:after="100" w:afterAutospacing="1" w:line="240" w:lineRule="auto"/>
+    </w:pPr>
+    <w:rPr>
+      <w:rFonts w:ascii="Times New Roman" w:eastAsia="Times New Roman" w:hAnsi="Times New Roman" w:cs="Times New Roman"/>
+      <w:kern w:val="0"/>
+      <w:sz w:val="24"/>
+      <w:szCs w:val="24"/>
+      <w:lang w:eastAsia="sv-SE"/>
+      <w14:ligatures w14:val="none"/>
+    </w:rPr>
+  </w:style>
+  <w:style w:type="paragraph" w:styleId="Liststycke">
+    <w:name w:val="List Paragraph"/>
+    <w:basedOn w:val="Normal"/>
+    <w:uiPriority w:val="34"/>
+    <w:qFormat/>
+    <w:rsid w:val="00AC0913"/>
+    <w:pPr>
+      <w:ind w:left="720"/>
+      <w:contextualSpacing/>
+    </w:pPr>
   </w:style>
 </w:styles>
 </file>

</xml_diff>